<commit_message>
estadisticas descriptivas y uso de variables individuales
</commit_message>
<xml_diff>
--- a/tp2.docx
+++ b/tp2.docx
@@ -5,59 +5,6 @@
     <w:p>
       <w:pPr>
         <w:rPr>
-          <w:i/>
-          <w:iCs/>
-        </w:rPr>
-      </w:pPr>
-      <w:r>
-        <w:t xml:space="preserve">Objetivo del trabajo: predecir la pobreza a nivel </w:t>
-      </w:r>
-      <w:r>
-        <w:rPr>
-          <w:i/>
-          <w:iCs/>
-        </w:rPr>
-        <w:t>hogar</w:t>
-      </w:r>
-    </w:p>
-    <w:p>
-      <w:r>
-        <w:t xml:space="preserve">La data esta dividida en 4: hogares e individuos; </w:t>
-      </w:r>
-      <w:proofErr w:type="spellStart"/>
-      <w:r>
-        <w:t>train</w:t>
-      </w:r>
-      <w:proofErr w:type="spellEnd"/>
-      <w:r>
-        <w:t xml:space="preserve"> y test. Variable id </w:t>
-      </w:r>
-      <w:proofErr w:type="spellStart"/>
-      <w:r>
-        <w:t>matchea</w:t>
-      </w:r>
-      <w:proofErr w:type="spellEnd"/>
-      <w:r>
-        <w:t>.</w:t>
-      </w:r>
-    </w:p>
-    <w:p>
-      <w:r>
-        <w:t xml:space="preserve">Lo podemos encarar como un problema de clasificación (entre pobre y no pobre) utilizando por ejemplo </w:t>
-      </w:r>
-      <w:proofErr w:type="spellStart"/>
-      <w:r>
-        <w:t>arboles</w:t>
-      </w:r>
-      <w:proofErr w:type="spellEnd"/>
-      <w:r>
-        <w:t>, o como un problema de predecir ingreso y luego con eso ver si es pobre o no.</w:t>
-      </w:r>
-    </w:p>
-    <w:p/>
-    <w:p>
-      <w:pPr>
-        <w:rPr>
           <w:b/>
           <w:bCs/>
         </w:rPr>
@@ -185,15 +132,7 @@
       </w:r>
       <w:proofErr w:type="spellEnd"/>
       <w:r>
-        <w:t xml:space="preserve">. En el concluyen que al menos </w:t>
-      </w:r>
-      <w:proofErr w:type="gramStart"/>
-      <w:r>
-        <w:t>uno de los métodos usados dan</w:t>
-      </w:r>
-      <w:proofErr w:type="gramEnd"/>
-      <w:r>
-        <w:t xml:space="preserve"> mejor balance entre errores de inclusión y exclusión. Sostienen que el mejor modelo utiliza un enfoque de clasificación. </w:t>
+        <w:t xml:space="preserve">. En el concluyen que al menos uno de los métodos usados dan mejor balance entre errores de inclusión y exclusión. Sostienen que el mejor modelo utiliza un enfoque de clasificación. </w:t>
       </w:r>
     </w:p>
     <w:p>
@@ -699,7 +638,6 @@
           <w:b/>
           <w:bCs/>
         </w:rPr>
-        <w:lastRenderedPageBreak/>
         <w:t>DATA:</w:t>
       </w:r>
     </w:p>
@@ -771,6 +709,14 @@
       <w:r>
         <w:t>Dominio: Cada una de las divisiones (character)</w:t>
       </w:r>
+      <w:r>
+        <w:t xml:space="preserve">. Efecto fijo de la </w:t>
+      </w:r>
+      <w:proofErr w:type="spellStart"/>
+      <w:r>
+        <w:t>region</w:t>
+      </w:r>
+      <w:proofErr w:type="spellEnd"/>
     </w:p>
     <w:p>
       <w:pPr>
@@ -787,12 +733,16 @@
       <w:r>
         <w:t>p5010: ¿En cuántos de esos cuartos duermen las personas de este hogar? (entero)</w:t>
       </w:r>
-    </w:p>
-    <w:p>
-      <w:pPr>
-        <w:spacing w:after="0"/>
-      </w:pPr>
-      <w:r>
+      <w:r>
+        <w:t xml:space="preserve">: </w:t>
+      </w:r>
+    </w:p>
+    <w:p>
+      <w:pPr>
+        <w:spacing w:after="0"/>
+      </w:pPr>
+      <w:r>
+        <w:lastRenderedPageBreak/>
         <w:t xml:space="preserve">p5090: La vivienda ocupada por este hogar es (6 </w:t>
       </w:r>
       <w:proofErr w:type="spellStart"/>
@@ -1185,15 +1135,7 @@
         <w:spacing w:after="0"/>
       </w:pPr>
       <w:r>
-        <w:t xml:space="preserve">p6090:  </w:t>
-      </w:r>
-      <w:proofErr w:type="gramStart"/>
-      <w:r>
-        <w:t>Está afiliado, es cotizante o es beneficiario de alguna entidad de seguridad social en salud?</w:t>
-      </w:r>
-      <w:proofErr w:type="gramEnd"/>
-      <w:r>
-        <w:t xml:space="preserve"> (</w:t>
+        <w:t>p6090:  Está afiliado, es cotizante o es beneficiario de alguna entidad de seguridad social en salud? (</w:t>
       </w:r>
       <w:proofErr w:type="spellStart"/>
       <w:r>
@@ -1212,12 +1154,10 @@
         <w:t xml:space="preserve">p6100: A </w:t>
       </w:r>
       <w:proofErr w:type="spellStart"/>
-      <w:proofErr w:type="gramStart"/>
       <w:r>
         <w:t>cual</w:t>
       </w:r>
       <w:proofErr w:type="spellEnd"/>
-      <w:proofErr w:type="gramEnd"/>
       <w:r>
         <w:t xml:space="preserve"> de los siguientes regímenes de seguridad social en salud está afiliado (</w:t>
       </w:r>
@@ -1307,48 +1247,328 @@
         <w:spacing w:after="0"/>
       </w:pPr>
       <w:r>
+        <w:t>oficio: ¿</w:t>
+      </w:r>
+      <w:proofErr w:type="spellStart"/>
+      <w:r>
+        <w:t>que</w:t>
+      </w:r>
+      <w:proofErr w:type="spellEnd"/>
+      <w:r>
+        <w:t xml:space="preserve"> hace en este trabajo? (character)</w:t>
+      </w:r>
+    </w:p>
+    <w:p>
+      <w:pPr>
+        <w:spacing w:after="0"/>
+      </w:pPr>
+      <w:r>
+        <w:t>p6426: ¿</w:t>
+      </w:r>
+      <w:proofErr w:type="spellStart"/>
+      <w:r>
+        <w:t>Cuanto</w:t>
+      </w:r>
+      <w:proofErr w:type="spellEnd"/>
+      <w:r>
+        <w:t xml:space="preserve"> tiempo lleva trabajando en este lugar de manera continua?</w:t>
+      </w:r>
+    </w:p>
+    <w:p>
+      <w:pPr>
+        <w:spacing w:after="0"/>
+      </w:pPr>
+      <w:r>
+        <w:t xml:space="preserve">p6430: </w:t>
+      </w:r>
+      <w:proofErr w:type="spellStart"/>
+      <w:r>
+        <w:t>posicion</w:t>
+      </w:r>
+      <w:proofErr w:type="spellEnd"/>
+      <w:r>
+        <w:t xml:space="preserve"> ocupacional de la primera actividad (</w:t>
+      </w:r>
+      <w:proofErr w:type="spellStart"/>
+      <w:r>
+        <w:t>categorica</w:t>
+      </w:r>
+      <w:proofErr w:type="spellEnd"/>
+      <w:r>
+        <w:t>)</w:t>
+      </w:r>
+    </w:p>
+    <w:p>
+      <w:pPr>
+        <w:spacing w:after="0"/>
+      </w:pPr>
+      <w:r>
+        <w:t>p6510: el mes pasado recibió ingresos por horas extras (</w:t>
+      </w:r>
+      <w:proofErr w:type="spellStart"/>
+      <w:r>
+        <w:t>categorica</w:t>
+      </w:r>
+      <w:proofErr w:type="spellEnd"/>
+      <w:r>
+        <w:t>)</w:t>
+      </w:r>
+    </w:p>
+    <w:p>
+      <w:pPr>
+        <w:spacing w:after="0"/>
+      </w:pPr>
+      <w:r>
+        <w:t>p6545: el mes pasado recibió primas? (categórica.)</w:t>
+      </w:r>
+    </w:p>
+    <w:p>
+      <w:pPr>
+        <w:spacing w:after="0"/>
+      </w:pPr>
+      <w:r>
+        <w:t>p6580: el mes pasado recibió bonificaciones? (</w:t>
+      </w:r>
+      <w:proofErr w:type="spellStart"/>
+      <w:r>
+        <w:t>categorica</w:t>
+      </w:r>
+      <w:proofErr w:type="spellEnd"/>
+      <w:r>
+        <w:t>)</w:t>
+      </w:r>
+    </w:p>
+    <w:p>
+      <w:pPr>
+        <w:spacing w:after="0"/>
+      </w:pPr>
+      <w:r>
+        <w:t>p6585s1: el mes pasado recibió auxilio o subsidio de alimentación?</w:t>
+      </w:r>
+    </w:p>
+    <w:p>
+      <w:pPr>
+        <w:spacing w:after="0"/>
+      </w:pPr>
+      <w:r>
+        <w:t>p6585s2: el mes pasado recibió auxilio o subsidio de transporte?</w:t>
+      </w:r>
+    </w:p>
+    <w:p>
+      <w:pPr>
+        <w:spacing w:after="0"/>
+      </w:pPr>
+      <w:r>
         <w:lastRenderedPageBreak/>
-        <w:t>oficio: ¿</w:t>
-      </w:r>
-      <w:proofErr w:type="spellStart"/>
-      <w:r>
-        <w:t>que</w:t>
-      </w:r>
-      <w:proofErr w:type="spellEnd"/>
-      <w:r>
-        <w:t xml:space="preserve"> hace en este trabajo? (character)</w:t>
-      </w:r>
-    </w:p>
-    <w:p>
-      <w:pPr>
-        <w:spacing w:after="0"/>
-      </w:pPr>
-      <w:r>
-        <w:t>p6426: ¿</w:t>
-      </w:r>
-      <w:proofErr w:type="spellStart"/>
-      <w:r>
-        <w:t>Cuanto</w:t>
-      </w:r>
-      <w:proofErr w:type="spellEnd"/>
-      <w:r>
-        <w:t xml:space="preserve"> tiempo lleva trabajando en este lugar de manera continua?</w:t>
-      </w:r>
-    </w:p>
-    <w:p>
-      <w:pPr>
-        <w:spacing w:after="0"/>
-      </w:pPr>
-      <w:r>
-        <w:t xml:space="preserve">p6430: </w:t>
-      </w:r>
-      <w:proofErr w:type="spellStart"/>
-      <w:r>
-        <w:t>posicion</w:t>
-      </w:r>
-      <w:proofErr w:type="spellEnd"/>
-      <w:r>
-        <w:t xml:space="preserve"> ocupacional de la primera actividad (</w:t>
+        <w:t>P6585s3:  el mes pasado recibió subsidio familiar?</w:t>
+      </w:r>
+    </w:p>
+    <w:p>
+      <w:pPr>
+        <w:spacing w:after="0"/>
+      </w:pPr>
+      <w:r>
+        <w:t xml:space="preserve">P6585s4: el mes pasado recibió subsidio educativo? </w:t>
+      </w:r>
+    </w:p>
+    <w:p>
+      <w:pPr>
+        <w:spacing w:after="0"/>
+      </w:pPr>
+      <w:r>
+        <w:t xml:space="preserve">P6590: </w:t>
+      </w:r>
+      <w:proofErr w:type="spellStart"/>
+      <w:r>
+        <w:t>ademas</w:t>
+      </w:r>
+      <w:proofErr w:type="spellEnd"/>
+      <w:r>
+        <w:t xml:space="preserve"> del salario, recibió alimentos como parte de pago en su trabajo? </w:t>
+      </w:r>
+    </w:p>
+    <w:p>
+      <w:pPr>
+        <w:spacing w:after="0"/>
+      </w:pPr>
+      <w:r>
+        <w:t xml:space="preserve">P6600: </w:t>
+      </w:r>
+      <w:proofErr w:type="spellStart"/>
+      <w:r>
+        <w:t>ademas</w:t>
+      </w:r>
+      <w:proofErr w:type="spellEnd"/>
+      <w:r>
+        <w:t xml:space="preserve"> del salario, recibió vivienda como parte de pago en su trabajo?</w:t>
+      </w:r>
+    </w:p>
+    <w:p>
+      <w:pPr>
+        <w:spacing w:after="0"/>
+      </w:pPr>
+      <w:r>
+        <w:t>P6610: utiliza normalmente transporte de la empresa para desplazarse a su trabajo?</w:t>
+      </w:r>
+    </w:p>
+    <w:p>
+      <w:pPr>
+        <w:spacing w:after="0"/>
+      </w:pPr>
+      <w:r>
+        <w:t xml:space="preserve">P6620: </w:t>
+      </w:r>
+      <w:proofErr w:type="spellStart"/>
+      <w:r>
+        <w:t>ademas</w:t>
+      </w:r>
+      <w:proofErr w:type="spellEnd"/>
+      <w:r>
+        <w:t xml:space="preserve"> del salario, </w:t>
+      </w:r>
+      <w:proofErr w:type="spellStart"/>
+      <w:r>
+        <w:t>recibio</w:t>
+      </w:r>
+      <w:proofErr w:type="spellEnd"/>
+      <w:r>
+        <w:t xml:space="preserve"> otros ingresos en especie por el trabajo? </w:t>
+      </w:r>
+    </w:p>
+    <w:p>
+      <w:pPr>
+        <w:spacing w:after="0"/>
+      </w:pPr>
+      <w:r>
+        <w:t xml:space="preserve">P6630s1: En los </w:t>
+      </w:r>
+      <w:proofErr w:type="spellStart"/>
+      <w:r>
+        <w:t>ultimos</w:t>
+      </w:r>
+      <w:proofErr w:type="spellEnd"/>
+      <w:r>
+        <w:t xml:space="preserve"> 12 meses cuanto </w:t>
+      </w:r>
+      <w:proofErr w:type="spellStart"/>
+      <w:r>
+        <w:t>recibio</w:t>
+      </w:r>
+      <w:proofErr w:type="spellEnd"/>
+      <w:r>
+        <w:t xml:space="preserve"> de prima de servicios</w:t>
+      </w:r>
+    </w:p>
+    <w:p>
+      <w:pPr>
+        <w:spacing w:after="0"/>
+      </w:pPr>
+      <w:r>
+        <w:t>P6630s2: cuanto de prima de navidad</w:t>
+      </w:r>
+    </w:p>
+    <w:p>
+      <w:pPr>
+        <w:spacing w:after="0"/>
+      </w:pPr>
+      <w:r>
+        <w:t>P6630s3: prima de vacaciones</w:t>
+      </w:r>
+    </w:p>
+    <w:p>
+      <w:pPr>
+        <w:spacing w:after="0"/>
+      </w:pPr>
+      <w:r>
+        <w:t xml:space="preserve">P6630s4: </w:t>
+      </w:r>
+      <w:proofErr w:type="spellStart"/>
+      <w:r>
+        <w:t>viaticos</w:t>
+      </w:r>
+      <w:proofErr w:type="spellEnd"/>
+      <w:r>
+        <w:t xml:space="preserve"> permanentes</w:t>
+      </w:r>
+    </w:p>
+    <w:p>
+      <w:pPr>
+        <w:spacing w:after="0"/>
+      </w:pPr>
+      <w:r>
+        <w:t>P6630s6: bonificaciones anuales</w:t>
+      </w:r>
+    </w:p>
+    <w:p>
+      <w:pPr>
+        <w:spacing w:after="0"/>
+      </w:pPr>
+      <w:r>
+        <w:t>P6800: cuantas horas a la semana trabaja normalmente</w:t>
+      </w:r>
+    </w:p>
+    <w:p>
+      <w:pPr>
+        <w:spacing w:after="0"/>
+      </w:pPr>
+      <w:r>
+        <w:t>P6870: cuantas personas en total tiene el lugar donde trabaja</w:t>
+      </w:r>
+    </w:p>
+    <w:p>
+      <w:pPr>
+        <w:spacing w:after="0"/>
+      </w:pPr>
+      <w:r>
+        <w:t>P6920: está cotizando a un fondo de pensiones?</w:t>
+      </w:r>
+    </w:p>
+    <w:p>
+      <w:pPr>
+        <w:spacing w:after="0"/>
+      </w:pPr>
+      <w:r>
+        <w:t xml:space="preserve">P7040: </w:t>
+      </w:r>
+      <w:proofErr w:type="spellStart"/>
+      <w:r>
+        <w:t>ademas</w:t>
+      </w:r>
+      <w:proofErr w:type="spellEnd"/>
+      <w:r>
+        <w:t xml:space="preserve"> de la </w:t>
+      </w:r>
+      <w:proofErr w:type="spellStart"/>
+      <w:r>
+        <w:t>ocupacion</w:t>
+      </w:r>
+      <w:proofErr w:type="spellEnd"/>
+      <w:r>
+        <w:t xml:space="preserve"> principal, ¿trabajó la semana pasada en otro trabajo o negocio?</w:t>
+      </w:r>
+    </w:p>
+    <w:p>
+      <w:pPr>
+        <w:spacing w:after="0"/>
+      </w:pPr>
+      <w:r>
+        <w:t>P7045: Cuantas horas trabajo en ese segundo trabajo?</w:t>
+      </w:r>
+    </w:p>
+    <w:p>
+      <w:pPr>
+        <w:spacing w:after="0"/>
+      </w:pPr>
+      <w:r>
+        <w:t xml:space="preserve">P7050: </w:t>
+      </w:r>
+      <w:proofErr w:type="spellStart"/>
+      <w:r>
+        <w:t>ocupacion</w:t>
+      </w:r>
+      <w:proofErr w:type="spellEnd"/>
+      <w:r>
+        <w:t xml:space="preserve"> de la segunda actividad (</w:t>
       </w:r>
       <w:proofErr w:type="spellStart"/>
       <w:r>
@@ -1356,6 +1576,126 @@
       </w:r>
       <w:proofErr w:type="spellEnd"/>
       <w:r>
+        <w:t>: obrero, empleado, etc.)</w:t>
+      </w:r>
+    </w:p>
+    <w:p>
+      <w:pPr>
+        <w:spacing w:after="0"/>
+      </w:pPr>
+      <w:r>
+        <w:t xml:space="preserve">P7090: </w:t>
+      </w:r>
+      <w:proofErr w:type="spellStart"/>
+      <w:r>
+        <w:t>ademas</w:t>
+      </w:r>
+      <w:proofErr w:type="spellEnd"/>
+      <w:r>
+        <w:t xml:space="preserve"> de las horas que trabaja, ¿quiere trabajar </w:t>
+      </w:r>
+      <w:proofErr w:type="spellStart"/>
+      <w:r>
+        <w:t>mas</w:t>
+      </w:r>
+      <w:proofErr w:type="spellEnd"/>
+      <w:r>
+        <w:t xml:space="preserve"> horas?</w:t>
+      </w:r>
+    </w:p>
+    <w:p>
+      <w:pPr>
+        <w:spacing w:after="0"/>
+      </w:pPr>
+      <w:r>
+        <w:t xml:space="preserve">P7110: Durante las </w:t>
+      </w:r>
+      <w:proofErr w:type="spellStart"/>
+      <w:r>
+        <w:t>ultimas</w:t>
+      </w:r>
+      <w:proofErr w:type="spellEnd"/>
+      <w:r>
+        <w:t xml:space="preserve"> 4 semanas, hizo diligencias para trabajar </w:t>
+      </w:r>
+      <w:proofErr w:type="spellStart"/>
+      <w:r>
+        <w:t>mas</w:t>
+      </w:r>
+      <w:proofErr w:type="spellEnd"/>
+      <w:r>
+        <w:t xml:space="preserve"> horas?</w:t>
+      </w:r>
+    </w:p>
+    <w:p>
+      <w:pPr>
+        <w:spacing w:after="0"/>
+      </w:pPr>
+      <w:r>
+        <w:t>P7120: si la semana pasada tenía la posibilidad de trabajar más horas, ¿estaba disponible para hacerlo?</w:t>
+      </w:r>
+    </w:p>
+    <w:p>
+      <w:pPr>
+        <w:spacing w:after="0"/>
+      </w:pPr>
+      <w:r>
+        <w:t xml:space="preserve">P7150: durante las </w:t>
+      </w:r>
+      <w:proofErr w:type="spellStart"/>
+      <w:r>
+        <w:t>ult</w:t>
+      </w:r>
+      <w:proofErr w:type="spellEnd"/>
+      <w:r>
+        <w:t xml:space="preserve">. 4 </w:t>
+      </w:r>
+      <w:proofErr w:type="spellStart"/>
+      <w:r>
+        <w:t>sem</w:t>
+      </w:r>
+      <w:proofErr w:type="spellEnd"/>
+      <w:r>
+        <w:t>. ¿hizo diligencias para cambiar de trabajo?</w:t>
+      </w:r>
+    </w:p>
+    <w:p>
+      <w:pPr>
+        <w:spacing w:after="0"/>
+      </w:pPr>
+      <w:r>
+        <w:t>P7160: Si le resultara un nuevo trabajo o empleo a...¿podría empezar a desempeñarlo antes de un mes?</w:t>
+      </w:r>
+    </w:p>
+    <w:p>
+      <w:pPr>
+        <w:spacing w:after="0"/>
+      </w:pPr>
+      <w:r>
+        <w:t xml:space="preserve">P7310: ha buscado trabajo por primera vez o había trabajado antes por lo menos durante dos semanas consecutivas? </w:t>
+      </w:r>
+    </w:p>
+    <w:p>
+      <w:pPr>
+        <w:spacing w:after="0"/>
+      </w:pPr>
+      <w:r>
+        <w:t>P7350: En este último trabajo era: (tipo de trabajador)… (Desocupados)</w:t>
+      </w:r>
+    </w:p>
+    <w:p>
+      <w:pPr>
+        <w:spacing w:after="0"/>
+      </w:pPr>
+      <w:r>
+        <w:t>P7422: ¿Recibió o ganó el mes pasado ingresos por concepto de trabajo?. (Desocupados)  (</w:t>
+      </w:r>
+      <w:proofErr w:type="spellStart"/>
+      <w:r>
+        <w:t>numerico</w:t>
+      </w:r>
+      <w:proofErr w:type="spellEnd"/>
+      <w:r>
         <w:t>)</w:t>
       </w:r>
     </w:p>
@@ -1364,11 +1704,11 @@
         <w:spacing w:after="0"/>
       </w:pPr>
       <w:r>
-        <w:t>p6510: el mes pasado recibió ingresos por horas extras (</w:t>
-      </w:r>
-      <w:proofErr w:type="spellStart"/>
-      <w:r>
-        <w:t>categorica</w:t>
+        <w:t>P7472: ¿Recibió o ganó el mes pasado ingresos por concepto de trabajo?. (Desocupados)  (</w:t>
+      </w:r>
+      <w:proofErr w:type="spellStart"/>
+      <w:r>
+        <w:t>categorico</w:t>
       </w:r>
       <w:proofErr w:type="spellEnd"/>
       <w:r>
@@ -1380,527 +1720,6 @@
         <w:spacing w:after="0"/>
       </w:pPr>
       <w:r>
-        <w:t xml:space="preserve">p6545: </w:t>
-      </w:r>
-      <w:proofErr w:type="gramStart"/>
-      <w:r>
-        <w:t>el mes pasado recibió primas?</w:t>
-      </w:r>
-      <w:proofErr w:type="gramEnd"/>
-      <w:r>
-        <w:t xml:space="preserve"> (categórica.)</w:t>
-      </w:r>
-    </w:p>
-    <w:p>
-      <w:pPr>
-        <w:spacing w:after="0"/>
-      </w:pPr>
-      <w:r>
-        <w:t xml:space="preserve">p6580: </w:t>
-      </w:r>
-      <w:proofErr w:type="gramStart"/>
-      <w:r>
-        <w:t>el mes pasado recibió bonificaciones?</w:t>
-      </w:r>
-      <w:proofErr w:type="gramEnd"/>
-      <w:r>
-        <w:t xml:space="preserve"> (</w:t>
-      </w:r>
-      <w:proofErr w:type="spellStart"/>
-      <w:r>
-        <w:t>categorica</w:t>
-      </w:r>
-      <w:proofErr w:type="spellEnd"/>
-      <w:r>
-        <w:t>)</w:t>
-      </w:r>
-    </w:p>
-    <w:p>
-      <w:pPr>
-        <w:spacing w:after="0"/>
-      </w:pPr>
-      <w:r>
-        <w:t xml:space="preserve">p6585s1: </w:t>
-      </w:r>
-      <w:proofErr w:type="gramStart"/>
-      <w:r>
-        <w:t>el mes pasado recibió auxilio o subsidio de alimentación?</w:t>
-      </w:r>
-      <w:proofErr w:type="gramEnd"/>
-    </w:p>
-    <w:p>
-      <w:pPr>
-        <w:spacing w:after="0"/>
-      </w:pPr>
-      <w:r>
-        <w:t xml:space="preserve">p6585s2: </w:t>
-      </w:r>
-      <w:proofErr w:type="gramStart"/>
-      <w:r>
-        <w:t>el mes pasado recibió auxilio o subsidio de transporte?</w:t>
-      </w:r>
-      <w:proofErr w:type="gramEnd"/>
-    </w:p>
-    <w:p>
-      <w:pPr>
-        <w:spacing w:after="0"/>
-      </w:pPr>
-      <w:r>
-        <w:t xml:space="preserve">P6585s3:  </w:t>
-      </w:r>
-      <w:proofErr w:type="gramStart"/>
-      <w:r>
-        <w:t>el mes pasado recibió subsidio familiar?</w:t>
-      </w:r>
-      <w:proofErr w:type="gramEnd"/>
-    </w:p>
-    <w:p>
-      <w:pPr>
-        <w:spacing w:after="0"/>
-      </w:pPr>
-      <w:r>
-        <w:t xml:space="preserve">P6585s4: </w:t>
-      </w:r>
-      <w:proofErr w:type="gramStart"/>
-      <w:r>
-        <w:t>el mes pasado recibió subsidio educativo?</w:t>
-      </w:r>
-      <w:proofErr w:type="gramEnd"/>
-      <w:r>
-        <w:t xml:space="preserve"> </w:t>
-      </w:r>
-    </w:p>
-    <w:p>
-      <w:pPr>
-        <w:spacing w:after="0"/>
-      </w:pPr>
-      <w:r>
-        <w:t xml:space="preserve">P6590: </w:t>
-      </w:r>
-      <w:proofErr w:type="spellStart"/>
-      <w:proofErr w:type="gramStart"/>
-      <w:r>
-        <w:t>ademas</w:t>
-      </w:r>
-      <w:proofErr w:type="spellEnd"/>
-      <w:r>
-        <w:t xml:space="preserve"> del salario, recibió alimentos como parte de pago en su trabajo?</w:t>
-      </w:r>
-      <w:proofErr w:type="gramEnd"/>
-      <w:r>
-        <w:t xml:space="preserve"> </w:t>
-      </w:r>
-    </w:p>
-    <w:p>
-      <w:pPr>
-        <w:spacing w:after="0"/>
-      </w:pPr>
-      <w:r>
-        <w:t xml:space="preserve">P6600: </w:t>
-      </w:r>
-      <w:proofErr w:type="spellStart"/>
-      <w:proofErr w:type="gramStart"/>
-      <w:r>
-        <w:t>ademas</w:t>
-      </w:r>
-      <w:proofErr w:type="spellEnd"/>
-      <w:r>
-        <w:t xml:space="preserve"> del salario, recibió vivienda como parte de pago en su trabajo?</w:t>
-      </w:r>
-      <w:proofErr w:type="gramEnd"/>
-    </w:p>
-    <w:p>
-      <w:pPr>
-        <w:spacing w:after="0"/>
-      </w:pPr>
-      <w:r>
-        <w:t xml:space="preserve">P6610: </w:t>
-      </w:r>
-      <w:proofErr w:type="gramStart"/>
-      <w:r>
-        <w:t>utiliza normalmente transporte de la empresa para desplazarse a su trabajo?</w:t>
-      </w:r>
-      <w:proofErr w:type="gramEnd"/>
-    </w:p>
-    <w:p>
-      <w:pPr>
-        <w:spacing w:after="0"/>
-      </w:pPr>
-      <w:r>
-        <w:t xml:space="preserve">P6620: </w:t>
-      </w:r>
-      <w:proofErr w:type="spellStart"/>
-      <w:proofErr w:type="gramStart"/>
-      <w:r>
-        <w:t>ademas</w:t>
-      </w:r>
-      <w:proofErr w:type="spellEnd"/>
-      <w:r>
-        <w:t xml:space="preserve"> del salario, </w:t>
-      </w:r>
-      <w:proofErr w:type="spellStart"/>
-      <w:r>
-        <w:t>recibio</w:t>
-      </w:r>
-      <w:proofErr w:type="spellEnd"/>
-      <w:r>
-        <w:t xml:space="preserve"> otros ingresos en especie por el trabajo?</w:t>
-      </w:r>
-      <w:proofErr w:type="gramEnd"/>
-      <w:r>
-        <w:t xml:space="preserve"> </w:t>
-      </w:r>
-    </w:p>
-    <w:p>
-      <w:pPr>
-        <w:spacing w:after="0"/>
-      </w:pPr>
-      <w:r>
-        <w:t xml:space="preserve">P6630s1: En los </w:t>
-      </w:r>
-      <w:proofErr w:type="spellStart"/>
-      <w:r>
-        <w:t>ultimos</w:t>
-      </w:r>
-      <w:proofErr w:type="spellEnd"/>
-      <w:r>
-        <w:t xml:space="preserve"> 12 meses cuanto </w:t>
-      </w:r>
-      <w:proofErr w:type="spellStart"/>
-      <w:r>
-        <w:t>recibio</w:t>
-      </w:r>
-      <w:proofErr w:type="spellEnd"/>
-      <w:r>
-        <w:t xml:space="preserve"> de prima de servicios</w:t>
-      </w:r>
-    </w:p>
-    <w:p>
-      <w:pPr>
-        <w:spacing w:after="0"/>
-      </w:pPr>
-      <w:r>
-        <w:t>P6630s2: cuanto de prima de navidad</w:t>
-      </w:r>
-    </w:p>
-    <w:p>
-      <w:pPr>
-        <w:spacing w:after="0"/>
-      </w:pPr>
-      <w:r>
-        <w:t>P6630s3: prima de vacaciones</w:t>
-      </w:r>
-    </w:p>
-    <w:p>
-      <w:pPr>
-        <w:spacing w:after="0"/>
-      </w:pPr>
-      <w:r>
-        <w:t xml:space="preserve">P6630s4: </w:t>
-      </w:r>
-      <w:proofErr w:type="spellStart"/>
-      <w:r>
-        <w:t>viaticos</w:t>
-      </w:r>
-      <w:proofErr w:type="spellEnd"/>
-      <w:r>
-        <w:t xml:space="preserve"> permanentes</w:t>
-      </w:r>
-    </w:p>
-    <w:p>
-      <w:pPr>
-        <w:spacing w:after="0"/>
-      </w:pPr>
-      <w:r>
-        <w:t>P6630s6: bonificaciones anuales</w:t>
-      </w:r>
-    </w:p>
-    <w:p>
-      <w:pPr>
-        <w:spacing w:after="0"/>
-      </w:pPr>
-      <w:r>
-        <w:t>P6800: cuantas horas a la semana trabaja normalmente</w:t>
-      </w:r>
-    </w:p>
-    <w:p>
-      <w:pPr>
-        <w:spacing w:after="0"/>
-      </w:pPr>
-      <w:r>
-        <w:t>P6870: cuantas personas en total tiene el lugar donde trabaja</w:t>
-      </w:r>
-    </w:p>
-    <w:p>
-      <w:pPr>
-        <w:spacing w:after="0"/>
-      </w:pPr>
-      <w:r>
-        <w:t xml:space="preserve">P6920: </w:t>
-      </w:r>
-      <w:proofErr w:type="gramStart"/>
-      <w:r>
-        <w:t>está cotizando a un fondo de pensiones?</w:t>
-      </w:r>
-      <w:proofErr w:type="gramEnd"/>
-    </w:p>
-    <w:p>
-      <w:pPr>
-        <w:spacing w:after="0"/>
-      </w:pPr>
-      <w:r>
-        <w:t xml:space="preserve">P7040: </w:t>
-      </w:r>
-      <w:proofErr w:type="spellStart"/>
-      <w:r>
-        <w:t>ademas</w:t>
-      </w:r>
-      <w:proofErr w:type="spellEnd"/>
-      <w:r>
-        <w:t xml:space="preserve"> de la </w:t>
-      </w:r>
-      <w:proofErr w:type="spellStart"/>
-      <w:r>
-        <w:t>ocupacion</w:t>
-      </w:r>
-      <w:proofErr w:type="spellEnd"/>
-      <w:r>
-        <w:t xml:space="preserve"> principal, ¿trabajó la semana pasada en otro trabajo o negocio?</w:t>
-      </w:r>
-    </w:p>
-    <w:p>
-      <w:pPr>
-        <w:spacing w:after="0"/>
-      </w:pPr>
-      <w:r>
-        <w:t xml:space="preserve">P7045: </w:t>
-      </w:r>
-      <w:proofErr w:type="gramStart"/>
-      <w:r>
-        <w:t>Cuantas horas trabajo en ese segundo trabajo?</w:t>
-      </w:r>
-      <w:proofErr w:type="gramEnd"/>
-    </w:p>
-    <w:p>
-      <w:pPr>
-        <w:spacing w:after="0"/>
-      </w:pPr>
-      <w:r>
-        <w:t xml:space="preserve">P7050: </w:t>
-      </w:r>
-      <w:proofErr w:type="spellStart"/>
-      <w:r>
-        <w:t>ocupacion</w:t>
-      </w:r>
-      <w:proofErr w:type="spellEnd"/>
-      <w:r>
-        <w:t xml:space="preserve"> de la segunda actividad (</w:t>
-      </w:r>
-      <w:proofErr w:type="spellStart"/>
-      <w:r>
-        <w:t>categorica</w:t>
-      </w:r>
-      <w:proofErr w:type="spellEnd"/>
-      <w:r>
-        <w:t>: obrero, empleado, etc.)</w:t>
-      </w:r>
-    </w:p>
-    <w:p>
-      <w:pPr>
-        <w:spacing w:after="0"/>
-      </w:pPr>
-      <w:r>
-        <w:t xml:space="preserve">P7090: </w:t>
-      </w:r>
-      <w:proofErr w:type="spellStart"/>
-      <w:r>
-        <w:t>ademas</w:t>
-      </w:r>
-      <w:proofErr w:type="spellEnd"/>
-      <w:r>
-        <w:t xml:space="preserve"> de las horas que trabaja, ¿quiere trabajar </w:t>
-      </w:r>
-      <w:proofErr w:type="spellStart"/>
-      <w:r>
-        <w:t>mas</w:t>
-      </w:r>
-      <w:proofErr w:type="spellEnd"/>
-      <w:r>
-        <w:t xml:space="preserve"> horas?</w:t>
-      </w:r>
-    </w:p>
-    <w:p>
-      <w:pPr>
-        <w:spacing w:after="0"/>
-      </w:pPr>
-      <w:r>
-        <w:t xml:space="preserve">P7110: </w:t>
-      </w:r>
-      <w:proofErr w:type="gramStart"/>
-      <w:r>
-        <w:t xml:space="preserve">Durante las </w:t>
-      </w:r>
-      <w:proofErr w:type="spellStart"/>
-      <w:r>
-        <w:t>ultimas</w:t>
-      </w:r>
-      <w:proofErr w:type="spellEnd"/>
-      <w:r>
-        <w:t xml:space="preserve"> 4 semanas, hizo diligencias para trabajar </w:t>
-      </w:r>
-      <w:proofErr w:type="spellStart"/>
-      <w:r>
-        <w:t>mas</w:t>
-      </w:r>
-      <w:proofErr w:type="spellEnd"/>
-      <w:r>
-        <w:t xml:space="preserve"> horas?</w:t>
-      </w:r>
-      <w:proofErr w:type="gramEnd"/>
-    </w:p>
-    <w:p>
-      <w:pPr>
-        <w:spacing w:after="0"/>
-      </w:pPr>
-      <w:r>
-        <w:t>P7120: si la semana pasada tenía la posibilidad de trabajar más horas, ¿estaba disponible para hacerlo?</w:t>
-      </w:r>
-    </w:p>
-    <w:p>
-      <w:pPr>
-        <w:spacing w:after="0"/>
-      </w:pPr>
-      <w:r>
-        <w:t xml:space="preserve">P7150: durante las </w:t>
-      </w:r>
-      <w:proofErr w:type="spellStart"/>
-      <w:r>
-        <w:t>ult</w:t>
-      </w:r>
-      <w:proofErr w:type="spellEnd"/>
-      <w:r>
-        <w:t xml:space="preserve">. 4 </w:t>
-      </w:r>
-      <w:proofErr w:type="spellStart"/>
-      <w:r>
-        <w:t>sem</w:t>
-      </w:r>
-      <w:proofErr w:type="spellEnd"/>
-      <w:r>
-        <w:t>. ¿hizo diligencias para cambiar de trabajo?</w:t>
-      </w:r>
-    </w:p>
-    <w:p>
-      <w:pPr>
-        <w:spacing w:after="0"/>
-      </w:pPr>
-      <w:r>
-        <w:t xml:space="preserve">P7160: Si le resultara un nuevo trabajo o empleo </w:t>
-      </w:r>
-      <w:proofErr w:type="gramStart"/>
-      <w:r>
-        <w:t>a...</w:t>
-      </w:r>
-      <w:proofErr w:type="gramEnd"/>
-      <w:r>
-        <w:t>¿podría empezar a desempeñarlo antes de un mes?</w:t>
-      </w:r>
-    </w:p>
-    <w:p>
-      <w:pPr>
-        <w:spacing w:after="0"/>
-      </w:pPr>
-      <w:r>
-        <w:t xml:space="preserve">P7310: </w:t>
-      </w:r>
-      <w:proofErr w:type="gramStart"/>
-      <w:r>
-        <w:t>ha buscado trabajo por primera vez o había trabajado antes por lo menos durante dos semanas consecutivas?</w:t>
-      </w:r>
-      <w:proofErr w:type="gramEnd"/>
-      <w:r>
-        <w:t xml:space="preserve"> </w:t>
-      </w:r>
-    </w:p>
-    <w:p>
-      <w:pPr>
-        <w:spacing w:after="0"/>
-      </w:pPr>
-      <w:r>
-        <w:t xml:space="preserve">P7350: En este último trabajo era: (tipo de </w:t>
-      </w:r>
-      <w:proofErr w:type="gramStart"/>
-      <w:r>
-        <w:t>trabajador)…</w:t>
-      </w:r>
-      <w:proofErr w:type="gramEnd"/>
-      <w:r>
-        <w:t xml:space="preserve"> (Desocupados)</w:t>
-      </w:r>
-    </w:p>
-    <w:p>
-      <w:pPr>
-        <w:spacing w:after="0"/>
-      </w:pPr>
-      <w:r>
-        <w:t xml:space="preserve">P7422: ¿Recibió o ganó el mes pasado ingresos por concepto de </w:t>
-      </w:r>
-      <w:proofErr w:type="gramStart"/>
-      <w:r>
-        <w:t>trabajo?.</w:t>
-      </w:r>
-      <w:proofErr w:type="gramEnd"/>
-      <w:r>
-        <w:t xml:space="preserve"> (</w:t>
-      </w:r>
-      <w:proofErr w:type="gramStart"/>
-      <w:r>
-        <w:t>Desocupados)  (</w:t>
-      </w:r>
-      <w:proofErr w:type="spellStart"/>
-      <w:proofErr w:type="gramEnd"/>
-      <w:r>
-        <w:t>numerico</w:t>
-      </w:r>
-      <w:proofErr w:type="spellEnd"/>
-      <w:r>
-        <w:t>)</w:t>
-      </w:r>
-    </w:p>
-    <w:p>
-      <w:pPr>
-        <w:spacing w:after="0"/>
-      </w:pPr>
-      <w:r>
-        <w:t xml:space="preserve">P7472: ¿Recibió o ganó el mes pasado ingresos por concepto de </w:t>
-      </w:r>
-      <w:proofErr w:type="gramStart"/>
-      <w:r>
-        <w:t>trabajo?.</w:t>
-      </w:r>
-      <w:proofErr w:type="gramEnd"/>
-      <w:r>
-        <w:t xml:space="preserve"> (</w:t>
-      </w:r>
-      <w:proofErr w:type="gramStart"/>
-      <w:r>
-        <w:t>Desocupados)  (</w:t>
-      </w:r>
-      <w:proofErr w:type="spellStart"/>
-      <w:proofErr w:type="gramEnd"/>
-      <w:r>
-        <w:t>categorico</w:t>
-      </w:r>
-      <w:proofErr w:type="spellEnd"/>
-      <w:r>
-        <w:t>)</w:t>
-      </w:r>
-    </w:p>
-    <w:p>
-      <w:pPr>
-        <w:spacing w:after="0"/>
-      </w:pPr>
-      <w:r>
         <w:t>P7495: el mes pasado, ¿recibió pagos por concepto de arriendos y/o</w:t>
       </w:r>
     </w:p>
@@ -1909,70 +1728,63 @@
         <w:spacing w:after="0"/>
       </w:pPr>
       <w:r>
+        <w:t>pensiones?</w:t>
+      </w:r>
+    </w:p>
+    <w:p>
+      <w:pPr>
+        <w:spacing w:after="0"/>
+      </w:pPr>
+      <w:r>
+        <w:t xml:space="preserve">P7500s2: ¿El mes pasado recibió pagos por b. pensiones o jubilaciones por </w:t>
+      </w:r>
+      <w:proofErr w:type="spellStart"/>
+      <w:r>
+        <w:t>vejez,invalidez</w:t>
+      </w:r>
+      <w:proofErr w:type="spellEnd"/>
+      <w:r>
+        <w:t xml:space="preserve"> o sustitución pensional ?</w:t>
+      </w:r>
+    </w:p>
+    <w:p>
+      <w:pPr>
+        <w:spacing w:after="0"/>
+      </w:pPr>
+      <w:r>
+        <w:t>P7500s3: ¿El mes pasado recibió pagos por c. pensión alimenticia por</w:t>
+      </w:r>
+    </w:p>
+    <w:p>
+      <w:pPr>
+        <w:spacing w:after="0"/>
+      </w:pPr>
+      <w:r>
+        <w:t>paternidad, divorcio o separación?</w:t>
+      </w:r>
+    </w:p>
+    <w:p>
+      <w:pPr>
+        <w:spacing w:after="0"/>
+      </w:pPr>
+      <w:r>
+        <w:t xml:space="preserve">P7505: Durante los últimos doce meses, ¿recibió dinero de otros hogares, personas o instituciones no gubernamentales; dinero por intereses, dividendos, utilidades o por </w:t>
+      </w:r>
+      <w:proofErr w:type="spellStart"/>
+      <w:r>
+        <w:t>cesantias</w:t>
+      </w:r>
+      <w:proofErr w:type="spellEnd"/>
+      <w:r>
+        <w:t>?</w:t>
+      </w:r>
+    </w:p>
+    <w:p>
+      <w:pPr>
+        <w:spacing w:after="0"/>
+      </w:pPr>
+      <w:r>
         <w:lastRenderedPageBreak/>
-        <w:t>pensiones?</w:t>
-      </w:r>
-    </w:p>
-    <w:p>
-      <w:pPr>
-        <w:spacing w:after="0"/>
-      </w:pPr>
-      <w:r>
-        <w:t xml:space="preserve">P7500s2: ¿El mes pasado recibió pagos por b. pensiones o jubilaciones por </w:t>
-      </w:r>
-      <w:proofErr w:type="spellStart"/>
-      <w:proofErr w:type="gramStart"/>
-      <w:r>
-        <w:t>vejez,invalidez</w:t>
-      </w:r>
-      <w:proofErr w:type="spellEnd"/>
-      <w:proofErr w:type="gramEnd"/>
-      <w:r>
-        <w:t xml:space="preserve"> o sustitución pensional ?</w:t>
-      </w:r>
-    </w:p>
-    <w:p>
-      <w:pPr>
-        <w:spacing w:after="0"/>
-      </w:pPr>
-      <w:r>
-        <w:t>P7500s3: ¿El mes pasado recibió pagos por c. pensión alimenticia por</w:t>
-      </w:r>
-    </w:p>
-    <w:p>
-      <w:pPr>
-        <w:spacing w:after="0"/>
-      </w:pPr>
-      <w:r>
-        <w:t>paternidad, divorcio o separación?</w:t>
-      </w:r>
-    </w:p>
-    <w:p>
-      <w:pPr>
-        <w:spacing w:after="0"/>
-      </w:pPr>
-      <w:r>
-        <w:t xml:space="preserve">P7505: Durante los últimos doce meses, ¿recibió dinero de otros hogares, personas o instituciones no gubernamentales; </w:t>
-      </w:r>
-      <w:proofErr w:type="gramStart"/>
-      <w:r>
-        <w:t xml:space="preserve">dinero por intereses, dividendos, utilidades o por </w:t>
-      </w:r>
-      <w:proofErr w:type="spellStart"/>
-      <w:r>
-        <w:t>cesantias</w:t>
-      </w:r>
-      <w:proofErr w:type="spellEnd"/>
-      <w:r>
-        <w:t>?</w:t>
-      </w:r>
-      <w:proofErr w:type="gramEnd"/>
-    </w:p>
-    <w:p>
-      <w:pPr>
-        <w:spacing w:after="0"/>
-      </w:pPr>
-      <w:r>
         <w:t xml:space="preserve">P7510s1: Durante los últimos 12 meses, ¿recibió a. dinero de otros hogares o personas residentes en el país? </w:t>
       </w:r>
     </w:p>
@@ -2141,6 +1953,125 @@
       <w:r>
         <w:t xml:space="preserve"> anualizado departamento</w:t>
       </w:r>
+    </w:p>
+    <w:p>
+      <w:pPr>
+        <w:spacing w:after="0"/>
+      </w:pPr>
+    </w:p>
+    <w:p>
+      <w:pPr>
+        <w:spacing w:after="0"/>
+      </w:pPr>
+    </w:p>
+    <w:p>
+      <w:pPr>
+        <w:spacing w:after="0"/>
+        <w:rPr>
+          <w:b/>
+          <w:bCs/>
+          <w:sz w:val="36"/>
+          <w:szCs w:val="36"/>
+        </w:rPr>
+      </w:pPr>
+      <w:r>
+        <w:rPr>
+          <w:b/>
+          <w:bCs/>
+          <w:sz w:val="36"/>
+          <w:szCs w:val="36"/>
+        </w:rPr>
+        <w:t>DATA</w:t>
+      </w:r>
+    </w:p>
+    <w:p>
+      <w:pPr>
+        <w:rPr>
+          <w:i/>
+          <w:iCs/>
+        </w:rPr>
+      </w:pPr>
+      <w:r>
+        <w:t>El o</w:t>
+      </w:r>
+      <w:r>
+        <w:t>bjetivo del trabajo</w:t>
+      </w:r>
+      <w:r>
+        <w:t xml:space="preserve"> es</w:t>
+      </w:r>
+      <w:r>
+        <w:t xml:space="preserve"> predecir la pobreza a nivel </w:t>
+      </w:r>
+      <w:r>
+        <w:rPr>
+          <w:i/>
+          <w:iCs/>
+        </w:rPr>
+        <w:t>hogar</w:t>
+      </w:r>
+      <w:r>
+        <w:rPr>
+          <w:i/>
+          <w:iCs/>
+        </w:rPr>
+        <w:t xml:space="preserve">. </w:t>
+      </w:r>
+      <w:r>
+        <w:t xml:space="preserve">La data </w:t>
+      </w:r>
+      <w:proofErr w:type="spellStart"/>
+      <w:r>
+        <w:t>esta</w:t>
+      </w:r>
+      <w:proofErr w:type="spellEnd"/>
+      <w:r>
+        <w:t xml:space="preserve"> dividida en 4: hogares e individuos; </w:t>
+      </w:r>
+      <w:proofErr w:type="spellStart"/>
+      <w:r>
+        <w:t>train</w:t>
+      </w:r>
+      <w:proofErr w:type="spellEnd"/>
+      <w:r>
+        <w:t xml:space="preserve"> y test. Variable id </w:t>
+      </w:r>
+      <w:proofErr w:type="spellStart"/>
+      <w:r>
+        <w:t>matchea</w:t>
+      </w:r>
+      <w:proofErr w:type="spellEnd"/>
+      <w:r>
+        <w:t>.</w:t>
+      </w:r>
+    </w:p>
+    <w:p>
+      <w:r>
+        <w:t xml:space="preserve">Lo podemos encarar como un problema de clasificación (entre pobre y no pobre) utilizando por ejemplo </w:t>
+      </w:r>
+      <w:proofErr w:type="spellStart"/>
+      <w:r>
+        <w:t>arboles</w:t>
+      </w:r>
+      <w:proofErr w:type="spellEnd"/>
+      <w:r>
+        <w:t>, o como un problema de predecir ingreso y luego</w:t>
+      </w:r>
+      <w:r>
+        <w:t xml:space="preserve"> teniendo en cuenta la línea de pobreza por ingreso</w:t>
+      </w:r>
+      <w:r>
+        <w:t xml:space="preserve"> ver si es pobre o no.</w:t>
+      </w:r>
+    </w:p>
+    <w:p>
+      <w:pPr>
+        <w:spacing w:after="0"/>
+        <w:rPr>
+          <w:b/>
+          <w:bCs/>
+        </w:rPr>
+      </w:pPr>
     </w:p>
     <w:sectPr>
       <w:pgSz w:w="11906" w:h="16838"/>

</xml_diff>

<commit_message>
descriptivas y variables individuales en hogares
</commit_message>
<xml_diff>
--- a/tp2.docx
+++ b/tp2.docx
@@ -14,633 +14,640 @@
           <w:b/>
           <w:bCs/>
         </w:rPr>
-        <w:t>INTRODUCCION:</w:t>
-      </w:r>
-    </w:p>
-    <w:p>
-      <w:r>
-        <w:t xml:space="preserve">Como antecedente podemos mencionar el trabajo de </w:t>
-      </w:r>
-      <w:proofErr w:type="spellStart"/>
-      <w:r>
-        <w:t>Solis</w:t>
-      </w:r>
-      <w:proofErr w:type="spellEnd"/>
-      <w:r>
-        <w:t xml:space="preserve">-Salazar y Madrigal-Sanabria (2022) </w:t>
-      </w:r>
-      <w:r>
-        <w:rPr>
-          <w:i/>
-          <w:iCs/>
-        </w:rPr>
-        <w:t xml:space="preserve">“A machine </w:t>
-      </w:r>
-      <w:proofErr w:type="spellStart"/>
-      <w:r>
-        <w:rPr>
-          <w:i/>
-          <w:iCs/>
-        </w:rPr>
-        <w:t>learning</w:t>
-      </w:r>
-      <w:proofErr w:type="spellEnd"/>
-      <w:r>
-        <w:rPr>
-          <w:i/>
-          <w:iCs/>
-        </w:rPr>
-        <w:t xml:space="preserve"> </w:t>
-      </w:r>
-      <w:proofErr w:type="spellStart"/>
-      <w:r>
-        <w:rPr>
-          <w:i/>
-          <w:iCs/>
-        </w:rPr>
-        <w:t>proposal</w:t>
-      </w:r>
-      <w:proofErr w:type="spellEnd"/>
-      <w:r>
-        <w:rPr>
-          <w:i/>
-          <w:iCs/>
-        </w:rPr>
-        <w:t xml:space="preserve"> </w:t>
-      </w:r>
-      <w:proofErr w:type="spellStart"/>
-      <w:r>
-        <w:rPr>
-          <w:i/>
-          <w:iCs/>
-        </w:rPr>
-        <w:t>to</w:t>
-      </w:r>
-      <w:proofErr w:type="spellEnd"/>
-      <w:r>
-        <w:rPr>
-          <w:i/>
-          <w:iCs/>
-        </w:rPr>
-        <w:t xml:space="preserve"> </w:t>
-      </w:r>
-      <w:proofErr w:type="spellStart"/>
-      <w:r>
-        <w:rPr>
-          <w:i/>
-          <w:iCs/>
-        </w:rPr>
-        <w:t>predict</w:t>
-      </w:r>
-      <w:proofErr w:type="spellEnd"/>
-      <w:r>
-        <w:rPr>
-          <w:i/>
-          <w:iCs/>
-        </w:rPr>
-        <w:t xml:space="preserve"> </w:t>
-      </w:r>
-      <w:proofErr w:type="spellStart"/>
-      <w:r>
-        <w:rPr>
-          <w:i/>
-          <w:iCs/>
-        </w:rPr>
-        <w:t>poverty</w:t>
-      </w:r>
-      <w:proofErr w:type="spellEnd"/>
-      <w:r>
-        <w:rPr>
-          <w:i/>
-          <w:iCs/>
-        </w:rPr>
-        <w:t>”</w:t>
-      </w:r>
-      <w:r>
-        <w:rPr>
-          <w:i/>
-          <w:iCs/>
-        </w:rPr>
-        <w:t xml:space="preserve">. </w:t>
-      </w:r>
-      <w:r>
-        <w:t xml:space="preserve">En este trabajo se analizan diferentes perspectivas para predecir hogares en la pobreza utilizando un modelo de aprendizaje automático basado en </w:t>
-      </w:r>
-      <w:proofErr w:type="spellStart"/>
-      <w:r>
-        <w:t>XGBoost</w:t>
-      </w:r>
-      <w:proofErr w:type="spellEnd"/>
-      <w:r>
-        <w:t xml:space="preserve">. En el concluyen que al menos uno de los métodos usados dan mejor balance entre errores de inclusión y exclusión. Sostienen que el mejor modelo utiliza un enfoque de clasificación. </w:t>
-      </w:r>
-    </w:p>
-    <w:p>
-      <w:r>
-        <w:t xml:space="preserve">También está el trabajo de Quin Li et. Al. (2022) </w:t>
-      </w:r>
-      <w:r>
-        <w:rPr>
-          <w:i/>
-          <w:iCs/>
-        </w:rPr>
-        <w:t xml:space="preserve">“Is </w:t>
-      </w:r>
-      <w:proofErr w:type="spellStart"/>
-      <w:r>
-        <w:rPr>
-          <w:i/>
-          <w:iCs/>
-        </w:rPr>
-        <w:t>poverty</w:t>
-      </w:r>
-      <w:proofErr w:type="spellEnd"/>
-      <w:r>
-        <w:rPr>
-          <w:i/>
-          <w:iCs/>
-        </w:rPr>
-        <w:t xml:space="preserve"> </w:t>
-      </w:r>
-      <w:proofErr w:type="spellStart"/>
-      <w:r>
-        <w:rPr>
-          <w:i/>
-          <w:iCs/>
-        </w:rPr>
-        <w:t>predictable</w:t>
-      </w:r>
-      <w:proofErr w:type="spellEnd"/>
-      <w:r>
-        <w:rPr>
-          <w:i/>
-          <w:iCs/>
-        </w:rPr>
-        <w:t xml:space="preserve"> with machine </w:t>
-      </w:r>
-      <w:proofErr w:type="spellStart"/>
-      <w:r>
-        <w:rPr>
-          <w:i/>
-          <w:iCs/>
-        </w:rPr>
-        <w:t>learning</w:t>
-      </w:r>
-      <w:proofErr w:type="spellEnd"/>
-      <w:r>
-        <w:rPr>
-          <w:i/>
-          <w:iCs/>
-        </w:rPr>
-        <w:t xml:space="preserve">? A </w:t>
-      </w:r>
-      <w:proofErr w:type="spellStart"/>
-      <w:r>
-        <w:rPr>
-          <w:i/>
-          <w:iCs/>
-        </w:rPr>
-        <w:t>study</w:t>
-      </w:r>
-      <w:proofErr w:type="spellEnd"/>
-      <w:r>
-        <w:rPr>
-          <w:i/>
-          <w:iCs/>
-        </w:rPr>
-        <w:t xml:space="preserve"> </w:t>
-      </w:r>
-      <w:proofErr w:type="spellStart"/>
-      <w:r>
-        <w:rPr>
-          <w:i/>
-          <w:iCs/>
-        </w:rPr>
-        <w:t>of</w:t>
-      </w:r>
-      <w:proofErr w:type="spellEnd"/>
-      <w:r>
-        <w:rPr>
-          <w:i/>
-          <w:iCs/>
-        </w:rPr>
-        <w:t xml:space="preserve"> DHS data from </w:t>
-      </w:r>
-      <w:proofErr w:type="spellStart"/>
-      <w:r>
-        <w:rPr>
-          <w:i/>
-          <w:iCs/>
-        </w:rPr>
-        <w:t>Kyrgyzstan</w:t>
-      </w:r>
-      <w:proofErr w:type="spellEnd"/>
-      <w:r>
-        <w:rPr>
-          <w:i/>
-          <w:iCs/>
-        </w:rPr>
-        <w:t>”</w:t>
-      </w:r>
-      <w:r>
-        <w:rPr>
-          <w:i/>
-          <w:iCs/>
-        </w:rPr>
-        <w:t xml:space="preserve">. </w:t>
-      </w:r>
-      <w:r>
-        <w:t xml:space="preserve">Allí aplican también el algoritmo </w:t>
-      </w:r>
-      <w:proofErr w:type="spellStart"/>
-      <w:r>
-        <w:t>XGBoost</w:t>
-      </w:r>
-      <w:proofErr w:type="spellEnd"/>
-      <w:r>
-        <w:t xml:space="preserve"> para predecir pobreza a nivel hogar. Comparan esta metodología con GLM (</w:t>
-      </w:r>
-      <w:proofErr w:type="spellStart"/>
-      <w:r>
-        <w:t>Generalized</w:t>
-      </w:r>
-      <w:proofErr w:type="spellEnd"/>
-      <w:r>
-        <w:t xml:space="preserve"> Linear </w:t>
-      </w:r>
-      <w:proofErr w:type="spellStart"/>
-      <w:r>
-        <w:t>Model</w:t>
-      </w:r>
-      <w:proofErr w:type="spellEnd"/>
-      <w:r>
-        <w:t xml:space="preserve">), donde encuentran que el primero hace un mejor trabajo que el segundo en la mayoría de los casos. Exponen que ML es útil para la selección de variables, mientras que </w:t>
-      </w:r>
-      <w:proofErr w:type="spellStart"/>
-      <w:r>
-        <w:t>XGBoost</w:t>
-      </w:r>
-      <w:proofErr w:type="spellEnd"/>
-      <w:r>
-        <w:t xml:space="preserve"> es especialmente preferible para variables a priori</w:t>
-      </w:r>
-      <w:r>
-        <w:t xml:space="preserve">.  </w:t>
-      </w:r>
-    </w:p>
-    <w:p>
-      <w:r>
-        <w:t xml:space="preserve">Luego, está el trabajo de </w:t>
-      </w:r>
-      <w:proofErr w:type="spellStart"/>
-      <w:r>
-        <w:t>Hamzan</w:t>
-      </w:r>
-      <w:proofErr w:type="spellEnd"/>
-      <w:r>
-        <w:t xml:space="preserve"> et. Al (2022) </w:t>
-      </w:r>
-      <w:r>
-        <w:rPr>
-          <w:i/>
-          <w:iCs/>
-        </w:rPr>
-        <w:t>“</w:t>
-      </w:r>
-      <w:proofErr w:type="spellStart"/>
-      <w:r>
-        <w:rPr>
-          <w:i/>
-          <w:iCs/>
-        </w:rPr>
-        <w:t>Poverty</w:t>
-      </w:r>
-      <w:proofErr w:type="spellEnd"/>
-      <w:r>
-        <w:rPr>
-          <w:i/>
-          <w:iCs/>
-        </w:rPr>
-        <w:t xml:space="preserve"> </w:t>
-      </w:r>
-      <w:proofErr w:type="spellStart"/>
-      <w:r>
-        <w:rPr>
-          <w:i/>
-          <w:iCs/>
-        </w:rPr>
-        <w:t>prediction</w:t>
-      </w:r>
-      <w:proofErr w:type="spellEnd"/>
-      <w:r>
-        <w:rPr>
-          <w:i/>
-          <w:iCs/>
-        </w:rPr>
-        <w:t xml:space="preserve"> using machine </w:t>
-      </w:r>
-      <w:proofErr w:type="spellStart"/>
-      <w:r>
-        <w:rPr>
-          <w:i/>
-          <w:iCs/>
-        </w:rPr>
-        <w:t>learning</w:t>
-      </w:r>
-      <w:proofErr w:type="spellEnd"/>
-      <w:r>
-        <w:rPr>
-          <w:i/>
-          <w:iCs/>
-        </w:rPr>
-        <w:t xml:space="preserve"> </w:t>
-      </w:r>
-      <w:proofErr w:type="spellStart"/>
-      <w:r>
-        <w:rPr>
-          <w:i/>
-          <w:iCs/>
-        </w:rPr>
-        <w:t>approach</w:t>
-      </w:r>
-      <w:proofErr w:type="spellEnd"/>
-      <w:r>
-        <w:rPr>
-          <w:i/>
-          <w:iCs/>
-        </w:rPr>
-        <w:t>”</w:t>
-      </w:r>
-      <w:r>
-        <w:rPr>
-          <w:i/>
-          <w:iCs/>
-        </w:rPr>
-        <w:t xml:space="preserve"> </w:t>
-      </w:r>
-      <w:r>
-        <w:t xml:space="preserve">donde postula también como alternativa utilizar el enfoque de machine </w:t>
-      </w:r>
-      <w:proofErr w:type="spellStart"/>
-      <w:r>
-        <w:t>learning</w:t>
-      </w:r>
-      <w:proofErr w:type="spellEnd"/>
-      <w:r>
-        <w:t xml:space="preserve"> como solución para estimar de manera rápida y eficiente la pobreza, y brindar </w:t>
-      </w:r>
-      <w:proofErr w:type="spellStart"/>
-      <w:r>
-        <w:t>soliciones</w:t>
-      </w:r>
-      <w:proofErr w:type="spellEnd"/>
-      <w:r>
-        <w:t xml:space="preserve">. El modelo planteado por ellos utiliza diferentes modelos de ML en donde encuentran que el </w:t>
-      </w:r>
-      <w:proofErr w:type="spellStart"/>
-      <w:r>
-        <w:t>Random</w:t>
-      </w:r>
-      <w:proofErr w:type="spellEnd"/>
-      <w:r>
-        <w:t xml:space="preserve"> Forest </w:t>
-      </w:r>
-      <w:proofErr w:type="spellStart"/>
-      <w:r>
-        <w:t>Regressor</w:t>
-      </w:r>
-      <w:proofErr w:type="spellEnd"/>
-      <w:r>
-        <w:t xml:space="preserve"> es el mejor </w:t>
-      </w:r>
-      <w:proofErr w:type="spellStart"/>
-      <w:r>
-        <w:t>preductor</w:t>
-      </w:r>
-      <w:proofErr w:type="spellEnd"/>
-      <w:r>
-        <w:t xml:space="preserve">, con un score de 0.9462. </w:t>
-      </w:r>
-    </w:p>
-    <w:p>
-      <w:r>
-        <w:t xml:space="preserve">Otro trabajo más reciente que va en este camino es el de </w:t>
-      </w:r>
-      <w:proofErr w:type="spellStart"/>
-      <w:r>
-        <w:t>Hasssan</w:t>
-      </w:r>
-      <w:proofErr w:type="spellEnd"/>
-      <w:r>
-        <w:t xml:space="preserve"> et. Al. (2024) </w:t>
-      </w:r>
-      <w:r>
-        <w:rPr>
-          <w:i/>
-          <w:iCs/>
-        </w:rPr>
-        <w:t xml:space="preserve">“Machine </w:t>
-      </w:r>
-      <w:proofErr w:type="spellStart"/>
-      <w:r>
-        <w:rPr>
-          <w:i/>
-          <w:iCs/>
-        </w:rPr>
-        <w:t>learning</w:t>
-      </w:r>
-      <w:proofErr w:type="spellEnd"/>
-      <w:r>
-        <w:rPr>
-          <w:i/>
-          <w:iCs/>
-        </w:rPr>
-        <w:t xml:space="preserve"> </w:t>
-      </w:r>
-      <w:proofErr w:type="spellStart"/>
-      <w:r>
-        <w:rPr>
-          <w:i/>
-          <w:iCs/>
-        </w:rPr>
-        <w:t>study</w:t>
-      </w:r>
-      <w:proofErr w:type="spellEnd"/>
-      <w:r>
-        <w:rPr>
-          <w:i/>
-          <w:iCs/>
-        </w:rPr>
-        <w:t xml:space="preserve"> using 2020 SDHS data </w:t>
-      </w:r>
-      <w:proofErr w:type="spellStart"/>
-      <w:r>
-        <w:rPr>
-          <w:i/>
-          <w:iCs/>
-        </w:rPr>
-        <w:t>to</w:t>
-      </w:r>
-      <w:proofErr w:type="spellEnd"/>
-      <w:r>
-        <w:rPr>
-          <w:i/>
-          <w:iCs/>
-        </w:rPr>
-        <w:t xml:space="preserve"> determine </w:t>
-      </w:r>
-      <w:proofErr w:type="spellStart"/>
-      <w:r>
-        <w:rPr>
-          <w:i/>
-          <w:iCs/>
-        </w:rPr>
-        <w:t>poverty</w:t>
-      </w:r>
-      <w:proofErr w:type="spellEnd"/>
-      <w:r>
-        <w:rPr>
-          <w:i/>
-          <w:iCs/>
-        </w:rPr>
-        <w:t xml:space="preserve"> </w:t>
-      </w:r>
-      <w:proofErr w:type="spellStart"/>
-      <w:r>
-        <w:rPr>
-          <w:i/>
-          <w:iCs/>
-        </w:rPr>
-        <w:t>determinants</w:t>
-      </w:r>
-      <w:proofErr w:type="spellEnd"/>
-      <w:r>
-        <w:rPr>
-          <w:i/>
-          <w:iCs/>
-        </w:rPr>
-        <w:t xml:space="preserve"> in Somalia”</w:t>
-      </w:r>
-      <w:r>
-        <w:rPr>
-          <w:i/>
-          <w:iCs/>
-        </w:rPr>
-        <w:t xml:space="preserve">. </w:t>
-      </w:r>
-      <w:r>
-        <w:t xml:space="preserve">En el buscan aplicar métodos de ML para predecir la pobreza en </w:t>
-      </w:r>
-      <w:proofErr w:type="spellStart"/>
-      <w:r>
-        <w:t>Somalía</w:t>
-      </w:r>
-      <w:proofErr w:type="spellEnd"/>
-      <w:r>
-        <w:t xml:space="preserve">. Utilizan </w:t>
-      </w:r>
-      <w:proofErr w:type="spellStart"/>
-      <w:r>
-        <w:t>Random</w:t>
-      </w:r>
-      <w:proofErr w:type="spellEnd"/>
-      <w:r>
-        <w:t xml:space="preserve"> Forest, </w:t>
-      </w:r>
-      <w:proofErr w:type="spellStart"/>
-      <w:r>
-        <w:t>Decision</w:t>
-      </w:r>
-      <w:proofErr w:type="spellEnd"/>
-      <w:r>
-        <w:t xml:space="preserve"> </w:t>
-      </w:r>
-      <w:proofErr w:type="spellStart"/>
-      <w:r>
-        <w:t>Tree</w:t>
-      </w:r>
-      <w:proofErr w:type="spellEnd"/>
-      <w:r>
-        <w:t xml:space="preserve">, </w:t>
-      </w:r>
-      <w:proofErr w:type="spellStart"/>
-      <w:r>
-        <w:t>Support</w:t>
-      </w:r>
-      <w:proofErr w:type="spellEnd"/>
-      <w:r>
-        <w:t xml:space="preserve"> vector machine y </w:t>
-      </w:r>
-      <w:proofErr w:type="spellStart"/>
-      <w:r>
-        <w:t>logistic</w:t>
-      </w:r>
-      <w:proofErr w:type="spellEnd"/>
-      <w:r>
-        <w:t xml:space="preserve"> </w:t>
-      </w:r>
-      <w:proofErr w:type="spellStart"/>
-      <w:r>
-        <w:t>regression</w:t>
-      </w:r>
-      <w:proofErr w:type="spellEnd"/>
-      <w:r>
-        <w:t xml:space="preserve">. Encuentran que la mejor performance la tiene el modelo de </w:t>
-      </w:r>
-      <w:proofErr w:type="spellStart"/>
-      <w:r>
-        <w:t>Random</w:t>
-      </w:r>
-      <w:proofErr w:type="spellEnd"/>
-      <w:r>
-        <w:t xml:space="preserve"> Forest, con un </w:t>
-      </w:r>
-      <w:proofErr w:type="spellStart"/>
-      <w:r>
-        <w:t>accuracy</w:t>
-      </w:r>
-      <w:proofErr w:type="spellEnd"/>
-      <w:r>
-        <w:t xml:space="preserve"> del 98,36%. </w:t>
-      </w:r>
-    </w:p>
-    <w:p>
-      <w:r>
-        <w:t xml:space="preserve">Sin ser exhaustiva la revisión de la literatura planteada supra, se busca evidenciar la presencia de los métodos de Machine </w:t>
-      </w:r>
-      <w:proofErr w:type="spellStart"/>
-      <w:r>
-        <w:t>Learning</w:t>
-      </w:r>
-      <w:proofErr w:type="spellEnd"/>
-      <w:r>
-        <w:t xml:space="preserve"> en los temas que plantea el </w:t>
-      </w:r>
-      <w:proofErr w:type="spellStart"/>
-      <w:r>
-        <w:t>problem</w:t>
-      </w:r>
-      <w:proofErr w:type="spellEnd"/>
-      <w:r>
-        <w:t xml:space="preserve"> set. Vale aclarar, estos trabajos citados utilizan también datos de encuestas de hogares, como es el caso que debemos resolver en el práctico.</w:t>
-      </w:r>
-    </w:p>
-    <w:p/>
-    <w:p>
-      <w:pPr>
+        <w:t>INTRODUCCI</w:t>
+      </w:r>
+      <w:r>
         <w:rPr>
           <w:b/>
           <w:bCs/>
         </w:rPr>
-      </w:pPr>
+        <w:t>Ó</w:t>
+      </w:r>
       <w:r>
         <w:rPr>
           <w:b/>
           <w:bCs/>
         </w:rPr>
-        <w:t>DATA:</w:t>
-      </w:r>
-    </w:p>
+        <w:t>N:</w:t>
+      </w:r>
+    </w:p>
+    <w:p>
+      <w:r>
+        <w:t xml:space="preserve">Como antecedente podemos mencionar el trabajo de </w:t>
+      </w:r>
+      <w:proofErr w:type="spellStart"/>
+      <w:r>
+        <w:t>Solis</w:t>
+      </w:r>
+      <w:proofErr w:type="spellEnd"/>
+      <w:r>
+        <w:t xml:space="preserve">-Salazar y Madrigal-Sanabria (2022) </w:t>
+      </w:r>
+      <w:r>
+        <w:rPr>
+          <w:i/>
+          <w:iCs/>
+        </w:rPr>
+        <w:t xml:space="preserve">“A machine </w:t>
+      </w:r>
+      <w:proofErr w:type="spellStart"/>
+      <w:r>
+        <w:rPr>
+          <w:i/>
+          <w:iCs/>
+        </w:rPr>
+        <w:t>learning</w:t>
+      </w:r>
+      <w:proofErr w:type="spellEnd"/>
+      <w:r>
+        <w:rPr>
+          <w:i/>
+          <w:iCs/>
+        </w:rPr>
+        <w:t xml:space="preserve"> </w:t>
+      </w:r>
+      <w:proofErr w:type="spellStart"/>
+      <w:r>
+        <w:rPr>
+          <w:i/>
+          <w:iCs/>
+        </w:rPr>
+        <w:t>proposal</w:t>
+      </w:r>
+      <w:proofErr w:type="spellEnd"/>
+      <w:r>
+        <w:rPr>
+          <w:i/>
+          <w:iCs/>
+        </w:rPr>
+        <w:t xml:space="preserve"> </w:t>
+      </w:r>
+      <w:proofErr w:type="spellStart"/>
+      <w:r>
+        <w:rPr>
+          <w:i/>
+          <w:iCs/>
+        </w:rPr>
+        <w:t>to</w:t>
+      </w:r>
+      <w:proofErr w:type="spellEnd"/>
+      <w:r>
+        <w:rPr>
+          <w:i/>
+          <w:iCs/>
+        </w:rPr>
+        <w:t xml:space="preserve"> </w:t>
+      </w:r>
+      <w:proofErr w:type="spellStart"/>
+      <w:r>
+        <w:rPr>
+          <w:i/>
+          <w:iCs/>
+        </w:rPr>
+        <w:t>predict</w:t>
+      </w:r>
+      <w:proofErr w:type="spellEnd"/>
+      <w:r>
+        <w:rPr>
+          <w:i/>
+          <w:iCs/>
+        </w:rPr>
+        <w:t xml:space="preserve"> </w:t>
+      </w:r>
+      <w:proofErr w:type="spellStart"/>
+      <w:r>
+        <w:rPr>
+          <w:i/>
+          <w:iCs/>
+        </w:rPr>
+        <w:t>poverty</w:t>
+      </w:r>
+      <w:proofErr w:type="spellEnd"/>
+      <w:r>
+        <w:rPr>
+          <w:i/>
+          <w:iCs/>
+        </w:rPr>
+        <w:t>”</w:t>
+      </w:r>
+      <w:r>
+        <w:rPr>
+          <w:i/>
+          <w:iCs/>
+        </w:rPr>
+        <w:t xml:space="preserve">. </w:t>
+      </w:r>
+      <w:r>
+        <w:t xml:space="preserve">En este trabajo se analizan diferentes perspectivas para predecir hogares en la pobreza utilizando un modelo de aprendizaje automático basado en </w:t>
+      </w:r>
+      <w:proofErr w:type="spellStart"/>
+      <w:r>
+        <w:t>XGBoost</w:t>
+      </w:r>
+      <w:proofErr w:type="spellEnd"/>
+      <w:r>
+        <w:t xml:space="preserve">. En el concluyen que al menos </w:t>
+      </w:r>
+      <w:proofErr w:type="gramStart"/>
+      <w:r>
+        <w:t>uno de los métodos usados dan</w:t>
+      </w:r>
+      <w:proofErr w:type="gramEnd"/>
+      <w:r>
+        <w:t xml:space="preserve"> mejor balance entre errores de inclusión y exclusión. Sostienen que el mejor modelo utiliza un enfoque de clasificación. </w:t>
+      </w:r>
+    </w:p>
+    <w:p>
+      <w:r>
+        <w:t xml:space="preserve">También está el trabajo de Quin Li et. Al. (2022) </w:t>
+      </w:r>
+      <w:r>
+        <w:rPr>
+          <w:i/>
+          <w:iCs/>
+        </w:rPr>
+        <w:t xml:space="preserve">“Is </w:t>
+      </w:r>
+      <w:proofErr w:type="spellStart"/>
+      <w:r>
+        <w:rPr>
+          <w:i/>
+          <w:iCs/>
+        </w:rPr>
+        <w:t>poverty</w:t>
+      </w:r>
+      <w:proofErr w:type="spellEnd"/>
+      <w:r>
+        <w:rPr>
+          <w:i/>
+          <w:iCs/>
+        </w:rPr>
+        <w:t xml:space="preserve"> </w:t>
+      </w:r>
+      <w:proofErr w:type="spellStart"/>
+      <w:r>
+        <w:rPr>
+          <w:i/>
+          <w:iCs/>
+        </w:rPr>
+        <w:t>predictable</w:t>
+      </w:r>
+      <w:proofErr w:type="spellEnd"/>
+      <w:r>
+        <w:rPr>
+          <w:i/>
+          <w:iCs/>
+        </w:rPr>
+        <w:t xml:space="preserve"> with machine </w:t>
+      </w:r>
+      <w:proofErr w:type="spellStart"/>
+      <w:r>
+        <w:rPr>
+          <w:i/>
+          <w:iCs/>
+        </w:rPr>
+        <w:t>learning</w:t>
+      </w:r>
+      <w:proofErr w:type="spellEnd"/>
+      <w:r>
+        <w:rPr>
+          <w:i/>
+          <w:iCs/>
+        </w:rPr>
+        <w:t xml:space="preserve">? A </w:t>
+      </w:r>
+      <w:proofErr w:type="spellStart"/>
+      <w:r>
+        <w:rPr>
+          <w:i/>
+          <w:iCs/>
+        </w:rPr>
+        <w:t>study</w:t>
+      </w:r>
+      <w:proofErr w:type="spellEnd"/>
+      <w:r>
+        <w:rPr>
+          <w:i/>
+          <w:iCs/>
+        </w:rPr>
+        <w:t xml:space="preserve"> </w:t>
+      </w:r>
+      <w:proofErr w:type="spellStart"/>
+      <w:r>
+        <w:rPr>
+          <w:i/>
+          <w:iCs/>
+        </w:rPr>
+        <w:t>of</w:t>
+      </w:r>
+      <w:proofErr w:type="spellEnd"/>
+      <w:r>
+        <w:rPr>
+          <w:i/>
+          <w:iCs/>
+        </w:rPr>
+        <w:t xml:space="preserve"> DHS data from </w:t>
+      </w:r>
+      <w:proofErr w:type="spellStart"/>
+      <w:r>
+        <w:rPr>
+          <w:i/>
+          <w:iCs/>
+        </w:rPr>
+        <w:t>Kyrgyzstan</w:t>
+      </w:r>
+      <w:proofErr w:type="spellEnd"/>
+      <w:r>
+        <w:rPr>
+          <w:i/>
+          <w:iCs/>
+        </w:rPr>
+        <w:t>”</w:t>
+      </w:r>
+      <w:r>
+        <w:rPr>
+          <w:i/>
+          <w:iCs/>
+        </w:rPr>
+        <w:t xml:space="preserve">. </w:t>
+      </w:r>
+      <w:r>
+        <w:t xml:space="preserve">Allí aplican también el algoritmo </w:t>
+      </w:r>
+      <w:proofErr w:type="spellStart"/>
+      <w:r>
+        <w:t>XGBoost</w:t>
+      </w:r>
+      <w:proofErr w:type="spellEnd"/>
+      <w:r>
+        <w:t xml:space="preserve"> para predecir pobreza a nivel hogar. Comparan esta metodología con GLM (</w:t>
+      </w:r>
+      <w:proofErr w:type="spellStart"/>
+      <w:r>
+        <w:t>Generalized</w:t>
+      </w:r>
+      <w:proofErr w:type="spellEnd"/>
+      <w:r>
+        <w:t xml:space="preserve"> Linear </w:t>
+      </w:r>
+      <w:proofErr w:type="spellStart"/>
+      <w:r>
+        <w:t>Model</w:t>
+      </w:r>
+      <w:proofErr w:type="spellEnd"/>
+      <w:r>
+        <w:t xml:space="preserve">), donde encuentran que el primero hace un mejor trabajo que el segundo en la mayoría de los casos. Exponen que ML es útil para la selección de variables, mientras que </w:t>
+      </w:r>
+      <w:proofErr w:type="spellStart"/>
+      <w:r>
+        <w:t>XGBoost</w:t>
+      </w:r>
+      <w:proofErr w:type="spellEnd"/>
+      <w:r>
+        <w:t xml:space="preserve"> es especialmente preferible para variables a priori</w:t>
+      </w:r>
+      <w:r>
+        <w:t xml:space="preserve">.  </w:t>
+      </w:r>
+    </w:p>
+    <w:p>
+      <w:r>
+        <w:t xml:space="preserve">Luego, está el trabajo de </w:t>
+      </w:r>
+      <w:proofErr w:type="spellStart"/>
+      <w:r>
+        <w:t>Hamzan</w:t>
+      </w:r>
+      <w:proofErr w:type="spellEnd"/>
+      <w:r>
+        <w:t xml:space="preserve"> et. Al (2022) </w:t>
+      </w:r>
+      <w:r>
+        <w:rPr>
+          <w:i/>
+          <w:iCs/>
+        </w:rPr>
+        <w:t>“</w:t>
+      </w:r>
+      <w:proofErr w:type="spellStart"/>
+      <w:r>
+        <w:rPr>
+          <w:i/>
+          <w:iCs/>
+        </w:rPr>
+        <w:t>Poverty</w:t>
+      </w:r>
+      <w:proofErr w:type="spellEnd"/>
+      <w:r>
+        <w:rPr>
+          <w:i/>
+          <w:iCs/>
+        </w:rPr>
+        <w:t xml:space="preserve"> </w:t>
+      </w:r>
+      <w:proofErr w:type="spellStart"/>
+      <w:r>
+        <w:rPr>
+          <w:i/>
+          <w:iCs/>
+        </w:rPr>
+        <w:t>prediction</w:t>
+      </w:r>
+      <w:proofErr w:type="spellEnd"/>
+      <w:r>
+        <w:rPr>
+          <w:i/>
+          <w:iCs/>
+        </w:rPr>
+        <w:t xml:space="preserve"> using machine </w:t>
+      </w:r>
+      <w:proofErr w:type="spellStart"/>
+      <w:r>
+        <w:rPr>
+          <w:i/>
+          <w:iCs/>
+        </w:rPr>
+        <w:t>learning</w:t>
+      </w:r>
+      <w:proofErr w:type="spellEnd"/>
+      <w:r>
+        <w:rPr>
+          <w:i/>
+          <w:iCs/>
+        </w:rPr>
+        <w:t xml:space="preserve"> </w:t>
+      </w:r>
+      <w:proofErr w:type="spellStart"/>
+      <w:r>
+        <w:rPr>
+          <w:i/>
+          <w:iCs/>
+        </w:rPr>
+        <w:t>approach</w:t>
+      </w:r>
+      <w:proofErr w:type="spellEnd"/>
+      <w:r>
+        <w:rPr>
+          <w:i/>
+          <w:iCs/>
+        </w:rPr>
+        <w:t>”</w:t>
+      </w:r>
+      <w:r>
+        <w:rPr>
+          <w:i/>
+          <w:iCs/>
+        </w:rPr>
+        <w:t xml:space="preserve"> </w:t>
+      </w:r>
+      <w:r>
+        <w:t xml:space="preserve">donde postula también como alternativa utilizar el enfoque de machine </w:t>
+      </w:r>
+      <w:proofErr w:type="spellStart"/>
+      <w:r>
+        <w:t>learning</w:t>
+      </w:r>
+      <w:proofErr w:type="spellEnd"/>
+      <w:r>
+        <w:t xml:space="preserve"> como solución para estimar de manera rápida y eficiente la pobreza, y brindar </w:t>
+      </w:r>
+      <w:proofErr w:type="spellStart"/>
+      <w:r>
+        <w:t>soliciones</w:t>
+      </w:r>
+      <w:proofErr w:type="spellEnd"/>
+      <w:r>
+        <w:t xml:space="preserve">. El modelo planteado por ellos utiliza diferentes modelos de ML en donde encuentran que el </w:t>
+      </w:r>
+      <w:proofErr w:type="spellStart"/>
+      <w:r>
+        <w:t>Random</w:t>
+      </w:r>
+      <w:proofErr w:type="spellEnd"/>
+      <w:r>
+        <w:t xml:space="preserve"> Forest </w:t>
+      </w:r>
+      <w:proofErr w:type="spellStart"/>
+      <w:r>
+        <w:t>Regressor</w:t>
+      </w:r>
+      <w:proofErr w:type="spellEnd"/>
+      <w:r>
+        <w:t xml:space="preserve"> es el mejor </w:t>
+      </w:r>
+      <w:proofErr w:type="spellStart"/>
+      <w:r>
+        <w:t>preductor</w:t>
+      </w:r>
+      <w:proofErr w:type="spellEnd"/>
+      <w:r>
+        <w:t xml:space="preserve">, con un score de 0.9462. </w:t>
+      </w:r>
+    </w:p>
+    <w:p>
+      <w:r>
+        <w:t xml:space="preserve">Otro trabajo más reciente que va en este camino es el de </w:t>
+      </w:r>
+      <w:proofErr w:type="spellStart"/>
+      <w:r>
+        <w:t>Hasssan</w:t>
+      </w:r>
+      <w:proofErr w:type="spellEnd"/>
+      <w:r>
+        <w:t xml:space="preserve"> et. Al. (2024) </w:t>
+      </w:r>
+      <w:r>
+        <w:rPr>
+          <w:i/>
+          <w:iCs/>
+        </w:rPr>
+        <w:t xml:space="preserve">“Machine </w:t>
+      </w:r>
+      <w:proofErr w:type="spellStart"/>
+      <w:r>
+        <w:rPr>
+          <w:i/>
+          <w:iCs/>
+        </w:rPr>
+        <w:t>learning</w:t>
+      </w:r>
+      <w:proofErr w:type="spellEnd"/>
+      <w:r>
+        <w:rPr>
+          <w:i/>
+          <w:iCs/>
+        </w:rPr>
+        <w:t xml:space="preserve"> </w:t>
+      </w:r>
+      <w:proofErr w:type="spellStart"/>
+      <w:r>
+        <w:rPr>
+          <w:i/>
+          <w:iCs/>
+        </w:rPr>
+        <w:t>study</w:t>
+      </w:r>
+      <w:proofErr w:type="spellEnd"/>
+      <w:r>
+        <w:rPr>
+          <w:i/>
+          <w:iCs/>
+        </w:rPr>
+        <w:t xml:space="preserve"> using 2020 SDHS data </w:t>
+      </w:r>
+      <w:proofErr w:type="spellStart"/>
+      <w:r>
+        <w:rPr>
+          <w:i/>
+          <w:iCs/>
+        </w:rPr>
+        <w:t>to</w:t>
+      </w:r>
+      <w:proofErr w:type="spellEnd"/>
+      <w:r>
+        <w:rPr>
+          <w:i/>
+          <w:iCs/>
+        </w:rPr>
+        <w:t xml:space="preserve"> determine </w:t>
+      </w:r>
+      <w:proofErr w:type="spellStart"/>
+      <w:r>
+        <w:rPr>
+          <w:i/>
+          <w:iCs/>
+        </w:rPr>
+        <w:t>poverty</w:t>
+      </w:r>
+      <w:proofErr w:type="spellEnd"/>
+      <w:r>
+        <w:rPr>
+          <w:i/>
+          <w:iCs/>
+        </w:rPr>
+        <w:t xml:space="preserve"> </w:t>
+      </w:r>
+      <w:proofErr w:type="spellStart"/>
+      <w:r>
+        <w:rPr>
+          <w:i/>
+          <w:iCs/>
+        </w:rPr>
+        <w:t>determinants</w:t>
+      </w:r>
+      <w:proofErr w:type="spellEnd"/>
+      <w:r>
+        <w:rPr>
+          <w:i/>
+          <w:iCs/>
+        </w:rPr>
+        <w:t xml:space="preserve"> in Somalia”</w:t>
+      </w:r>
+      <w:r>
+        <w:rPr>
+          <w:i/>
+          <w:iCs/>
+        </w:rPr>
+        <w:t xml:space="preserve">. </w:t>
+      </w:r>
+      <w:r>
+        <w:t xml:space="preserve">En el buscan aplicar métodos de ML para predecir la pobreza en </w:t>
+      </w:r>
+      <w:proofErr w:type="spellStart"/>
+      <w:r>
+        <w:t>Somalía</w:t>
+      </w:r>
+      <w:proofErr w:type="spellEnd"/>
+      <w:r>
+        <w:t xml:space="preserve">. Utilizan </w:t>
+      </w:r>
+      <w:proofErr w:type="spellStart"/>
+      <w:r>
+        <w:t>Random</w:t>
+      </w:r>
+      <w:proofErr w:type="spellEnd"/>
+      <w:r>
+        <w:t xml:space="preserve"> Forest, </w:t>
+      </w:r>
+      <w:proofErr w:type="spellStart"/>
+      <w:r>
+        <w:t>Decision</w:t>
+      </w:r>
+      <w:proofErr w:type="spellEnd"/>
+      <w:r>
+        <w:t xml:space="preserve"> </w:t>
+      </w:r>
+      <w:proofErr w:type="spellStart"/>
+      <w:r>
+        <w:t>Tree</w:t>
+      </w:r>
+      <w:proofErr w:type="spellEnd"/>
+      <w:r>
+        <w:t xml:space="preserve">, </w:t>
+      </w:r>
+      <w:proofErr w:type="spellStart"/>
+      <w:r>
+        <w:t>Support</w:t>
+      </w:r>
+      <w:proofErr w:type="spellEnd"/>
+      <w:r>
+        <w:t xml:space="preserve"> vector machine y </w:t>
+      </w:r>
+      <w:proofErr w:type="spellStart"/>
+      <w:r>
+        <w:t>logistic</w:t>
+      </w:r>
+      <w:proofErr w:type="spellEnd"/>
+      <w:r>
+        <w:t xml:space="preserve"> </w:t>
+      </w:r>
+      <w:proofErr w:type="spellStart"/>
+      <w:r>
+        <w:t>regression</w:t>
+      </w:r>
+      <w:proofErr w:type="spellEnd"/>
+      <w:r>
+        <w:t xml:space="preserve">. Encuentran que la mejor performance la tiene el modelo de </w:t>
+      </w:r>
+      <w:proofErr w:type="spellStart"/>
+      <w:r>
+        <w:t>Random</w:t>
+      </w:r>
+      <w:proofErr w:type="spellEnd"/>
+      <w:r>
+        <w:t xml:space="preserve"> Forest, con un </w:t>
+      </w:r>
+      <w:proofErr w:type="spellStart"/>
+      <w:r>
+        <w:t>accuracy</w:t>
+      </w:r>
+      <w:proofErr w:type="spellEnd"/>
+      <w:r>
+        <w:t xml:space="preserve"> del 98,36%. </w:t>
+      </w:r>
+    </w:p>
+    <w:p>
+      <w:r>
+        <w:t xml:space="preserve">Sin ser exhaustiva la revisión de la literatura planteada supra, se busca evidenciar la presencia de los métodos de Machine </w:t>
+      </w:r>
+      <w:proofErr w:type="spellStart"/>
+      <w:r>
+        <w:t>Learning</w:t>
+      </w:r>
+      <w:proofErr w:type="spellEnd"/>
+      <w:r>
+        <w:t xml:space="preserve"> en los temas que plantea el </w:t>
+      </w:r>
+      <w:proofErr w:type="spellStart"/>
+      <w:r>
+        <w:t>problem</w:t>
+      </w:r>
+      <w:proofErr w:type="spellEnd"/>
+      <w:r>
+        <w:t xml:space="preserve"> set. Vale aclarar, estos trabajos citados utilizan también datos de encuestas de hogares, como es el caso que debemos resolver en el práctico.</w:t>
+      </w:r>
+    </w:p>
+    <w:p/>
     <w:p>
       <w:pPr>
         <w:rPr>
@@ -653,36 +660,51 @@
           <w:b/>
           <w:bCs/>
         </w:rPr>
-        <w:t xml:space="preserve">La base </w:t>
-      </w:r>
-      <w:proofErr w:type="spellStart"/>
-      <w:r>
+        <w:t>DATA:</w:t>
+      </w:r>
+    </w:p>
+    <w:p>
+      <w:pPr>
         <w:rPr>
           <w:b/>
           <w:bCs/>
         </w:rPr>
-        <w:t>test_</w:t>
-      </w:r>
+      </w:pPr>
       <w:r>
         <w:rPr>
           <w:b/>
           <w:bCs/>
         </w:rPr>
-        <w:t>hogares</w:t>
-      </w:r>
-      <w:proofErr w:type="spellEnd"/>
+        <w:t xml:space="preserve">La base </w:t>
+      </w:r>
+      <w:proofErr w:type="spellStart"/>
       <w:r>
         <w:rPr>
           <w:b/>
           <w:bCs/>
         </w:rPr>
-        <w:t xml:space="preserve"> cuenta con las siguientes variables</w:t>
+        <w:t>test_</w:t>
       </w:r>
       <w:r>
         <w:rPr>
           <w:b/>
           <w:bCs/>
         </w:rPr>
+        <w:t>hogares</w:t>
+      </w:r>
+      <w:proofErr w:type="spellEnd"/>
+      <w:r>
+        <w:rPr>
+          <w:b/>
+          <w:bCs/>
+        </w:rPr>
+        <w:t xml:space="preserve"> cuenta con las siguientes variables</w:t>
+      </w:r>
+      <w:r>
+        <w:rPr>
+          <w:b/>
+          <w:bCs/>
+        </w:rPr>
         <w:t>:</w:t>
       </w:r>
     </w:p>
@@ -1135,7 +1157,15 @@
         <w:spacing w:after="0"/>
       </w:pPr>
       <w:r>
-        <w:t>p6090:  Está afiliado, es cotizante o es beneficiario de alguna entidad de seguridad social en salud? (</w:t>
+        <w:t xml:space="preserve">p6090:  </w:t>
+      </w:r>
+      <w:proofErr w:type="gramStart"/>
+      <w:r>
+        <w:t>Está afiliado, es cotizante o es beneficiario de alguna entidad de seguridad social en salud?</w:t>
+      </w:r>
+      <w:proofErr w:type="gramEnd"/>
+      <w:r>
+        <w:t xml:space="preserve"> (</w:t>
       </w:r>
       <w:proofErr w:type="spellStart"/>
       <w:r>
@@ -1154,10 +1184,12 @@
         <w:t xml:space="preserve">p6100: A </w:t>
       </w:r>
       <w:proofErr w:type="spellStart"/>
+      <w:proofErr w:type="gramStart"/>
       <w:r>
         <w:t>cual</w:t>
       </w:r>
       <w:proofErr w:type="spellEnd"/>
+      <w:proofErr w:type="gramEnd"/>
       <w:r>
         <w:t xml:space="preserve"> de los siguientes regímenes de seguridad social en salud está afiliado (</w:t>
       </w:r>
@@ -1319,15 +1351,31 @@
         <w:spacing w:after="0"/>
       </w:pPr>
       <w:r>
-        <w:t>p6545: el mes pasado recibió primas? (categórica.)</w:t>
-      </w:r>
-    </w:p>
-    <w:p>
-      <w:pPr>
-        <w:spacing w:after="0"/>
-      </w:pPr>
-      <w:r>
-        <w:t>p6580: el mes pasado recibió bonificaciones? (</w:t>
+        <w:t xml:space="preserve">p6545: </w:t>
+      </w:r>
+      <w:proofErr w:type="gramStart"/>
+      <w:r>
+        <w:t>el mes pasado recibió primas?</w:t>
+      </w:r>
+      <w:proofErr w:type="gramEnd"/>
+      <w:r>
+        <w:t xml:space="preserve"> (categórica.)</w:t>
+      </w:r>
+    </w:p>
+    <w:p>
+      <w:pPr>
+        <w:spacing w:after="0"/>
+      </w:pPr>
+      <w:r>
+        <w:t xml:space="preserve">p6580: </w:t>
+      </w:r>
+      <w:proofErr w:type="gramStart"/>
+      <w:r>
+        <w:t>el mes pasado recibió bonificaciones?</w:t>
+      </w:r>
+      <w:proofErr w:type="gramEnd"/>
+      <w:r>
+        <w:t xml:space="preserve"> (</w:t>
       </w:r>
       <w:proofErr w:type="spellStart"/>
       <w:r>
@@ -1343,16 +1391,26 @@
         <w:spacing w:after="0"/>
       </w:pPr>
       <w:r>
-        <w:t>p6585s1: el mes pasado recibió auxilio o subsidio de alimentación?</w:t>
-      </w:r>
-    </w:p>
-    <w:p>
-      <w:pPr>
-        <w:spacing w:after="0"/>
-      </w:pPr>
-      <w:r>
-        <w:t>p6585s2: el mes pasado recibió auxilio o subsidio de transporte?</w:t>
-      </w:r>
+        <w:t xml:space="preserve">p6585s1: </w:t>
+      </w:r>
+      <w:proofErr w:type="gramStart"/>
+      <w:r>
+        <w:t>el mes pasado recibió auxilio o subsidio de alimentación?</w:t>
+      </w:r>
+      <w:proofErr w:type="gramEnd"/>
+    </w:p>
+    <w:p>
+      <w:pPr>
+        <w:spacing w:after="0"/>
+      </w:pPr>
+      <w:r>
+        <w:t xml:space="preserve">p6585s2: </w:t>
+      </w:r>
+      <w:proofErr w:type="gramStart"/>
+      <w:r>
+        <w:t>el mes pasado recibió auxilio o subsidio de transporte?</w:t>
+      </w:r>
+      <w:proofErr w:type="gramEnd"/>
     </w:p>
     <w:p>
       <w:pPr>
@@ -1360,15 +1418,28 @@
       </w:pPr>
       <w:r>
         <w:lastRenderedPageBreak/>
-        <w:t>P6585s3:  el mes pasado recibió subsidio familiar?</w:t>
-      </w:r>
-    </w:p>
-    <w:p>
-      <w:pPr>
-        <w:spacing w:after="0"/>
-      </w:pPr>
-      <w:r>
-        <w:t xml:space="preserve">P6585s4: el mes pasado recibió subsidio educativo? </w:t>
+        <w:t xml:space="preserve">P6585s3:  </w:t>
+      </w:r>
+      <w:proofErr w:type="gramStart"/>
+      <w:r>
+        <w:t>el mes pasado recibió subsidio familiar?</w:t>
+      </w:r>
+      <w:proofErr w:type="gramEnd"/>
+    </w:p>
+    <w:p>
+      <w:pPr>
+        <w:spacing w:after="0"/>
+      </w:pPr>
+      <w:r>
+        <w:t xml:space="preserve">P6585s4: </w:t>
+      </w:r>
+      <w:proofErr w:type="gramStart"/>
+      <w:r>
+        <w:t>el mes pasado recibió subsidio educativo?</w:t>
+      </w:r>
+      <w:proofErr w:type="gramEnd"/>
+      <w:r>
+        <w:t xml:space="preserve"> </w:t>
       </w:r>
     </w:p>
     <w:p>
@@ -1379,12 +1450,17 @@
         <w:t xml:space="preserve">P6590: </w:t>
       </w:r>
       <w:proofErr w:type="spellStart"/>
+      <w:proofErr w:type="gramStart"/>
       <w:r>
         <w:t>ademas</w:t>
       </w:r>
       <w:proofErr w:type="spellEnd"/>
       <w:r>
-        <w:t xml:space="preserve"> del salario, recibió alimentos como parte de pago en su trabajo? </w:t>
+        <w:t xml:space="preserve"> del salario, recibió alimentos como parte de pago en su trabajo?</w:t>
+      </w:r>
+      <w:proofErr w:type="gramEnd"/>
+      <w:r>
+        <w:t xml:space="preserve"> </w:t>
       </w:r>
     </w:p>
     <w:p>
@@ -1395,6 +1471,7 @@
         <w:t xml:space="preserve">P6600: </w:t>
       </w:r>
       <w:proofErr w:type="spellStart"/>
+      <w:proofErr w:type="gramStart"/>
       <w:r>
         <w:t>ademas</w:t>
       </w:r>
@@ -1402,14 +1479,20 @@
       <w:r>
         <w:t xml:space="preserve"> del salario, recibió vivienda como parte de pago en su trabajo?</w:t>
       </w:r>
-    </w:p>
-    <w:p>
-      <w:pPr>
-        <w:spacing w:after="0"/>
-      </w:pPr>
-      <w:r>
-        <w:t>P6610: utiliza normalmente transporte de la empresa para desplazarse a su trabajo?</w:t>
-      </w:r>
+      <w:proofErr w:type="gramEnd"/>
+    </w:p>
+    <w:p>
+      <w:pPr>
+        <w:spacing w:after="0"/>
+      </w:pPr>
+      <w:r>
+        <w:t xml:space="preserve">P6610: </w:t>
+      </w:r>
+      <w:proofErr w:type="gramStart"/>
+      <w:r>
+        <w:t>utiliza normalmente transporte de la empresa para desplazarse a su trabajo?</w:t>
+      </w:r>
+      <w:proofErr w:type="gramEnd"/>
     </w:p>
     <w:p>
       <w:pPr>
@@ -1419,6 +1502,7 @@
         <w:t xml:space="preserve">P6620: </w:t>
       </w:r>
       <w:proofErr w:type="spellStart"/>
+      <w:proofErr w:type="gramStart"/>
       <w:r>
         <w:t>ademas</w:t>
       </w:r>
@@ -1432,7 +1516,11 @@
       </w:r>
       <w:proofErr w:type="spellEnd"/>
       <w:r>
-        <w:t xml:space="preserve"> otros ingresos en especie por el trabajo? </w:t>
+        <w:t xml:space="preserve"> otros ingresos en especie por el trabajo?</w:t>
+      </w:r>
+      <w:proofErr w:type="gramEnd"/>
+      <w:r>
+        <w:t xml:space="preserve"> </w:t>
       </w:r>
     </w:p>
     <w:p>
@@ -1520,8 +1608,13 @@
         <w:spacing w:after="0"/>
       </w:pPr>
       <w:r>
-        <w:t>P6920: está cotizando a un fondo de pensiones?</w:t>
-      </w:r>
+        <w:t xml:space="preserve">P6920: </w:t>
+      </w:r>
+      <w:proofErr w:type="gramStart"/>
+      <w:r>
+        <w:t>está cotizando a un fondo de pensiones?</w:t>
+      </w:r>
+      <w:proofErr w:type="gramEnd"/>
     </w:p>
     <w:p>
       <w:pPr>
@@ -1552,8 +1645,13 @@
         <w:spacing w:after="0"/>
       </w:pPr>
       <w:r>
-        <w:t>P7045: Cuantas horas trabajo en ese segundo trabajo?</w:t>
-      </w:r>
+        <w:t xml:space="preserve">P7045: </w:t>
+      </w:r>
+      <w:proofErr w:type="gramStart"/>
+      <w:r>
+        <w:t>Cuantas horas trabajo en ese segundo trabajo?</w:t>
+      </w:r>
+      <w:proofErr w:type="gramEnd"/>
     </w:p>
     <w:p>
       <w:pPr>
@@ -1608,7 +1706,11 @@
         <w:spacing w:after="0"/>
       </w:pPr>
       <w:r>
-        <w:t xml:space="preserve">P7110: Durante las </w:t>
+        <w:t xml:space="preserve">P7110: </w:t>
+      </w:r>
+      <w:proofErr w:type="gramStart"/>
+      <w:r>
+        <w:t xml:space="preserve">Durante las </w:t>
       </w:r>
       <w:proofErr w:type="spellStart"/>
       <w:r>
@@ -1626,6 +1728,7 @@
       <w:r>
         <w:t xml:space="preserve"> horas?</w:t>
       </w:r>
+      <w:proofErr w:type="gramEnd"/>
     </w:p>
     <w:p>
       <w:pPr>
@@ -1664,33 +1767,70 @@
         <w:spacing w:after="0"/>
       </w:pPr>
       <w:r>
-        <w:t>P7160: Si le resultara un nuevo trabajo o empleo a...¿podría empezar a desempeñarlo antes de un mes?</w:t>
-      </w:r>
-    </w:p>
-    <w:p>
-      <w:pPr>
-        <w:spacing w:after="0"/>
-      </w:pPr>
-      <w:r>
-        <w:t xml:space="preserve">P7310: ha buscado trabajo por primera vez o había trabajado antes por lo menos durante dos semanas consecutivas? </w:t>
-      </w:r>
-    </w:p>
-    <w:p>
-      <w:pPr>
-        <w:spacing w:after="0"/>
-      </w:pPr>
-      <w:r>
-        <w:t>P7350: En este último trabajo era: (tipo de trabajador)… (Desocupados)</w:t>
-      </w:r>
-    </w:p>
-    <w:p>
-      <w:pPr>
-        <w:spacing w:after="0"/>
-      </w:pPr>
-      <w:r>
-        <w:t>P7422: ¿Recibió o ganó el mes pasado ingresos por concepto de trabajo?. (Desocupados)  (</w:t>
-      </w:r>
-      <w:proofErr w:type="spellStart"/>
+        <w:t xml:space="preserve">P7160: Si le resultara un nuevo trabajo o empleo </w:t>
+      </w:r>
+      <w:proofErr w:type="gramStart"/>
+      <w:r>
+        <w:t>a...</w:t>
+      </w:r>
+      <w:proofErr w:type="gramEnd"/>
+      <w:r>
+        <w:t>¿podría empezar a desempeñarlo antes de un mes?</w:t>
+      </w:r>
+    </w:p>
+    <w:p>
+      <w:pPr>
+        <w:spacing w:after="0"/>
+      </w:pPr>
+      <w:r>
+        <w:t xml:space="preserve">P7310: </w:t>
+      </w:r>
+      <w:proofErr w:type="gramStart"/>
+      <w:r>
+        <w:t>ha buscado trabajo por primera vez o había trabajado antes por lo menos durante dos semanas consecutivas?</w:t>
+      </w:r>
+      <w:proofErr w:type="gramEnd"/>
+      <w:r>
+        <w:t xml:space="preserve"> </w:t>
+      </w:r>
+    </w:p>
+    <w:p>
+      <w:pPr>
+        <w:spacing w:after="0"/>
+      </w:pPr>
+      <w:r>
+        <w:t xml:space="preserve">P7350: En este último trabajo era: (tipo de </w:t>
+      </w:r>
+      <w:proofErr w:type="gramStart"/>
+      <w:r>
+        <w:t>trabajador)…</w:t>
+      </w:r>
+      <w:proofErr w:type="gramEnd"/>
+      <w:r>
+        <w:t xml:space="preserve"> (Desocupados)</w:t>
+      </w:r>
+    </w:p>
+    <w:p>
+      <w:pPr>
+        <w:spacing w:after="0"/>
+      </w:pPr>
+      <w:r>
+        <w:t xml:space="preserve">P7422: ¿Recibió o ganó el mes pasado ingresos por concepto de </w:t>
+      </w:r>
+      <w:proofErr w:type="gramStart"/>
+      <w:r>
+        <w:t>trabajo?.</w:t>
+      </w:r>
+      <w:proofErr w:type="gramEnd"/>
+      <w:r>
+        <w:t xml:space="preserve"> (</w:t>
+      </w:r>
+      <w:proofErr w:type="gramStart"/>
+      <w:r>
+        <w:t>Desocupados)  (</w:t>
+      </w:r>
+      <w:proofErr w:type="spellStart"/>
+      <w:proofErr w:type="gramEnd"/>
       <w:r>
         <w:t>numerico</w:t>
       </w:r>
@@ -1704,9 +1844,22 @@
         <w:spacing w:after="0"/>
       </w:pPr>
       <w:r>
-        <w:t>P7472: ¿Recibió o ganó el mes pasado ingresos por concepto de trabajo?. (Desocupados)  (</w:t>
-      </w:r>
-      <w:proofErr w:type="spellStart"/>
+        <w:t xml:space="preserve">P7472: ¿Recibió o ganó el mes pasado ingresos por concepto de </w:t>
+      </w:r>
+      <w:proofErr w:type="gramStart"/>
+      <w:r>
+        <w:t>trabajo?.</w:t>
+      </w:r>
+      <w:proofErr w:type="gramEnd"/>
+      <w:r>
+        <w:t xml:space="preserve"> (</w:t>
+      </w:r>
+      <w:proofErr w:type="gramStart"/>
+      <w:r>
+        <w:t>Desocupados)  (</w:t>
+      </w:r>
+      <w:proofErr w:type="spellStart"/>
+      <w:proofErr w:type="gramEnd"/>
       <w:r>
         <w:t>categorico</w:t>
       </w:r>
@@ -1739,10 +1892,12 @@
         <w:t xml:space="preserve">P7500s2: ¿El mes pasado recibió pagos por b. pensiones o jubilaciones por </w:t>
       </w:r>
       <w:proofErr w:type="spellStart"/>
+      <w:proofErr w:type="gramStart"/>
       <w:r>
         <w:t>vejez,invalidez</w:t>
       </w:r>
       <w:proofErr w:type="spellEnd"/>
+      <w:proofErr w:type="gramEnd"/>
       <w:r>
         <w:t xml:space="preserve"> o sustitución pensional ?</w:t>
       </w:r>
@@ -1768,7 +1923,11 @@
         <w:spacing w:after="0"/>
       </w:pPr>
       <w:r>
-        <w:t xml:space="preserve">P7505: Durante los últimos doce meses, ¿recibió dinero de otros hogares, personas o instituciones no gubernamentales; dinero por intereses, dividendos, utilidades o por </w:t>
+        <w:t xml:space="preserve">P7505: Durante los últimos doce meses, ¿recibió dinero de otros hogares, personas o instituciones no gubernamentales; </w:t>
+      </w:r>
+      <w:proofErr w:type="gramStart"/>
+      <w:r>
+        <w:t xml:space="preserve">dinero por intereses, dividendos, utilidades o por </w:t>
       </w:r>
       <w:proofErr w:type="spellStart"/>
       <w:r>
@@ -1778,6 +1937,7 @@
       <w:r>
         <w:t>?</w:t>
       </w:r>
+      <w:proofErr w:type="gramEnd"/>
     </w:p>
     <w:p>
       <w:pPr>
@@ -1992,16 +2152,7 @@
         </w:rPr>
       </w:pPr>
       <w:r>
-        <w:t>El o</w:t>
-      </w:r>
-      <w:r>
-        <w:t>bjetivo del trabajo</w:t>
-      </w:r>
-      <w:r>
-        <w:t xml:space="preserve"> es</w:t>
-      </w:r>
-      <w:r>
-        <w:t xml:space="preserve"> predecir la pobreza a nivel </w:t>
+        <w:t xml:space="preserve">El objetivo del trabajo es predecir la pobreza a nivel </w:t>
       </w:r>
       <w:r>
         <w:rPr>
@@ -2055,13 +2206,7 @@
       </w:r>
       <w:proofErr w:type="spellEnd"/>
       <w:r>
-        <w:t>, o como un problema de predecir ingreso y luego</w:t>
-      </w:r>
-      <w:r>
-        <w:t xml:space="preserve"> teniendo en cuenta la línea de pobreza por ingreso</w:t>
-      </w:r>
-      <w:r>
-        <w:t xml:space="preserve"> ver si es pobre o no.</w:t>
+        <w:t>, o como un problema de predecir ingreso y luego teniendo en cuenta la línea de pobreza por ingreso ver si es pobre o no.</w:t>
       </w:r>
     </w:p>
     <w:p>

</xml_diff>